<commit_message>
báo cáo lmao lmao x2
</commit_message>
<xml_diff>
--- a/Báo cáo khoa học kĩ thuật.docx
+++ b/Báo cáo khoa học kĩ thuật.docx
@@ -77,6 +77,113 @@
           <w:szCs w:val="28"/>
         </w:rPr>
       </w:pPr>
+      <w:r>
+        <w:rPr>
+          <w:rFonts w:ascii="Times New Roman" w:hAnsi="Times New Roman"/>
+          <w:noProof/>
+          <w:sz w:val="32"/>
+          <w:szCs w:val="28"/>
+        </w:rPr>
+        <w:drawing>
+          <wp:anchor distT="0" distB="0" distL="114300" distR="114300" simplePos="0" relativeHeight="251665408" behindDoc="0" locked="0" layoutInCell="1" allowOverlap="1" wp14:anchorId="793BE7AC" wp14:editId="0D8B9598">
+            <wp:simplePos x="0" y="0"/>
+            <wp:positionH relativeFrom="margin">
+              <wp:align>center</wp:align>
+            </wp:positionH>
+            <wp:positionV relativeFrom="paragraph">
+              <wp:posOffset>187523</wp:posOffset>
+            </wp:positionV>
+            <wp:extent cx="2745835" cy="2790701"/>
+            <wp:effectExtent l="0" t="0" r="0" b="0"/>
+            <wp:wrapNone/>
+            <wp:docPr id="13" name="Picture 13" descr="A close-up of a planet&#10;&#10;Description automatically generated with low confidence"/>
+            <wp:cNvGraphicFramePr>
+              <a:graphicFrameLocks xmlns:a="http://schemas.openxmlformats.org/drawingml/2006/main" noChangeAspect="1"/>
+            </wp:cNvGraphicFramePr>
+            <a:graphic xmlns:a="http://schemas.openxmlformats.org/drawingml/2006/main">
+              <a:graphicData uri="http://schemas.openxmlformats.org/drawingml/2006/picture">
+                <pic:pic xmlns:pic="http://schemas.openxmlformats.org/drawingml/2006/picture">
+                  <pic:nvPicPr>
+                    <pic:cNvPr id="13" name="Picture 13" descr="A close-up of a planet&#10;&#10;Description automatically generated with low confidence"/>
+                    <pic:cNvPicPr/>
+                  </pic:nvPicPr>
+                  <pic:blipFill>
+                    <a:blip r:embed="rId8">
+                      <a:extLst>
+                        <a:ext uri="{28A0092B-C50C-407E-A947-70E740481C1C}">
+                          <a14:useLocalDpi xmlns:a14="http://schemas.microsoft.com/office/drawing/2010/main" val="0"/>
+                        </a:ext>
+                      </a:extLst>
+                    </a:blip>
+                    <a:stretch>
+                      <a:fillRect/>
+                    </a:stretch>
+                  </pic:blipFill>
+                  <pic:spPr>
+                    <a:xfrm>
+                      <a:off x="0" y="0"/>
+                      <a:ext cx="2745835" cy="2790701"/>
+                    </a:xfrm>
+                    <a:prstGeom prst="rect">
+                      <a:avLst/>
+                    </a:prstGeom>
+                  </pic:spPr>
+                </pic:pic>
+              </a:graphicData>
+            </a:graphic>
+            <wp14:sizeRelH relativeFrom="page">
+              <wp14:pctWidth>0</wp14:pctWidth>
+            </wp14:sizeRelH>
+            <wp14:sizeRelV relativeFrom="page">
+              <wp14:pctHeight>0</wp14:pctHeight>
+            </wp14:sizeRelV>
+          </wp:anchor>
+        </w:drawing>
+      </w:r>
+    </w:p>
+    <w:p>
+      <w:pPr>
+        <w:spacing w:before="120"/>
+        <w:jc w:val="center"/>
+        <w:rPr>
+          <w:rFonts w:ascii="Times New Roman" w:hAnsi="Times New Roman"/>
+          <w:sz w:val="32"/>
+          <w:szCs w:val="28"/>
+        </w:rPr>
+      </w:pPr>
+    </w:p>
+    <w:p>
+      <w:pPr>
+        <w:spacing w:before="120"/>
+        <w:jc w:val="center"/>
+        <w:rPr>
+          <w:rFonts w:ascii="Times New Roman" w:hAnsi="Times New Roman"/>
+          <w:sz w:val="32"/>
+          <w:szCs w:val="28"/>
+        </w:rPr>
+      </w:pPr>
+    </w:p>
+    <w:p>
+      <w:pPr>
+        <w:spacing w:before="120"/>
+        <w:jc w:val="center"/>
+        <w:rPr>
+          <w:rFonts w:ascii="Times New Roman" w:hAnsi="Times New Roman"/>
+          <w:sz w:val="32"/>
+          <w:szCs w:val="28"/>
+        </w:rPr>
+      </w:pPr>
+    </w:p>
+    <w:p>
+      <w:pPr>
+        <w:spacing w:before="120"/>
+        <w:jc w:val="center"/>
+        <w:rPr>
+          <w:rFonts w:ascii="Times New Roman" w:hAnsi="Times New Roman"/>
+          <w:sz w:val="32"/>
+          <w:szCs w:val="28"/>
+        </w:rPr>
+      </w:pPr>
     </w:p>
     <w:p>
       <w:pPr>
@@ -179,7 +286,6 @@
     <w:p>
       <w:pPr>
         <w:spacing w:before="120"/>
-        <w:ind w:left="567"/>
         <w:jc w:val="center"/>
         <w:rPr>
           <w:rFonts w:ascii="Times New Roman" w:hAnsi="Times New Roman"/>
@@ -187,19 +293,6 @@
           <w:bCs/>
           <w:sz w:val="36"/>
           <w:szCs w:val="36"/>
-        </w:rPr>
-      </w:pPr>
-    </w:p>
-    <w:p>
-      <w:pPr>
-        <w:tabs>
-          <w:tab w:val="left" w:pos="5655"/>
-        </w:tabs>
-        <w:spacing w:before="120"/>
-        <w:rPr>
-          <w:rFonts w:ascii="Times New Roman" w:hAnsi="Times New Roman"/>
-          <w:sz w:val="32"/>
-          <w:szCs w:val="28"/>
         </w:rPr>
       </w:pPr>
     </w:p>
@@ -388,7 +481,7 @@
             </w:rPr>
             <w:fldChar w:fldCharType="separate"/>
           </w:r>
-          <w:hyperlink w:anchor="_Toc120539793" w:history="1">
+          <w:hyperlink w:anchor="_Toc120544493" w:history="1">
             <w:r>
               <w:rPr>
                 <w:rStyle w:val="Hyperlink"/>
@@ -418,7 +511,7 @@
                 <w:noProof/>
                 <w:webHidden/>
               </w:rPr>
-              <w:instrText xml:space="preserve"> PAGEREF _Toc120539793 \h </w:instrText>
+              <w:instrText xml:space="preserve"> PAGEREF _Toc120544493 \h </w:instrText>
             </w:r>
             <w:r>
               <w:rPr>
@@ -462,7 +555,7 @@
               <w:szCs w:val="22"/>
             </w:rPr>
           </w:pPr>
-          <w:hyperlink w:anchor="_Toc120539794" w:history="1">
+          <w:hyperlink w:anchor="_Toc120544494" w:history="1">
             <w:r>
               <w:rPr>
                 <w:rStyle w:val="Hyperlink"/>
@@ -492,7 +585,7 @@
                 <w:noProof/>
                 <w:webHidden/>
               </w:rPr>
-              <w:instrText xml:space="preserve"> PAGEREF _Toc120539794 \h </w:instrText>
+              <w:instrText xml:space="preserve"> PAGEREF _Toc120544494 \h </w:instrText>
             </w:r>
             <w:r>
               <w:rPr>
@@ -536,7 +629,7 @@
               <w:szCs w:val="22"/>
             </w:rPr>
           </w:pPr>
-          <w:hyperlink w:anchor="_Toc120539795" w:history="1">
+          <w:hyperlink w:anchor="_Toc120544495" w:history="1">
             <w:r>
               <w:rPr>
                 <w:rStyle w:val="Hyperlink"/>
@@ -545,7 +638,7 @@
                 <w:bCs/>
                 <w:noProof/>
               </w:rPr>
-              <w:t>III. Quá trình nghiên cứu</w:t>
+              <w:t>III. Giới thiệu và tổng quan về dự án</w:t>
             </w:r>
             <w:r>
               <w:rPr>
@@ -566,7 +659,7 @@
                 <w:noProof/>
                 <w:webHidden/>
               </w:rPr>
-              <w:instrText xml:space="preserve"> PAGEREF _Toc120539795 \h </w:instrText>
+              <w:instrText xml:space="preserve"> PAGEREF _Toc120544495 \h </w:instrText>
             </w:r>
             <w:r>
               <w:rPr>
@@ -587,6 +680,154 @@
                 <w:webHidden/>
               </w:rPr>
               <w:t>4</w:t>
+            </w:r>
+            <w:r>
+              <w:rPr>
+                <w:noProof/>
+                <w:webHidden/>
+              </w:rPr>
+              <w:fldChar w:fldCharType="end"/>
+            </w:r>
+          </w:hyperlink>
+        </w:p>
+        <w:p>
+          <w:pPr>
+            <w:pStyle w:val="TOC1"/>
+            <w:tabs>
+              <w:tab w:val="right" w:leader="dot" w:pos="9350"/>
+            </w:tabs>
+            <w:rPr>
+              <w:rFonts w:asciiTheme="minorHAnsi" w:eastAsiaTheme="minorEastAsia" w:hAnsiTheme="minorHAnsi" w:cstheme="minorBidi"/>
+              <w:noProof/>
+              <w:sz w:val="22"/>
+              <w:szCs w:val="22"/>
+            </w:rPr>
+          </w:pPr>
+          <w:hyperlink w:anchor="_Toc120544496" w:history="1">
+            <w:r>
+              <w:rPr>
+                <w:rStyle w:val="Hyperlink"/>
+                <w:rFonts w:ascii="Times New Roman" w:hAnsi="Times New Roman"/>
+                <w:b/>
+                <w:bCs/>
+                <w:noProof/>
+              </w:rPr>
+              <w:t>IV. Giả thuyết khoa học</w:t>
+            </w:r>
+            <w:r>
+              <w:rPr>
+                <w:noProof/>
+                <w:webHidden/>
+              </w:rPr>
+              <w:tab/>
+            </w:r>
+            <w:r>
+              <w:rPr>
+                <w:noProof/>
+                <w:webHidden/>
+              </w:rPr>
+              <w:fldChar w:fldCharType="begin"/>
+            </w:r>
+            <w:r>
+              <w:rPr>
+                <w:noProof/>
+                <w:webHidden/>
+              </w:rPr>
+              <w:instrText xml:space="preserve"> PAGEREF _Toc120544496 \h </w:instrText>
+            </w:r>
+            <w:r>
+              <w:rPr>
+                <w:noProof/>
+                <w:webHidden/>
+              </w:rPr>
+            </w:r>
+            <w:r>
+              <w:rPr>
+                <w:noProof/>
+                <w:webHidden/>
+              </w:rPr>
+              <w:fldChar w:fldCharType="separate"/>
+            </w:r>
+            <w:r>
+              <w:rPr>
+                <w:noProof/>
+                <w:webHidden/>
+              </w:rPr>
+              <w:t>4</w:t>
+            </w:r>
+            <w:r>
+              <w:rPr>
+                <w:noProof/>
+                <w:webHidden/>
+              </w:rPr>
+              <w:fldChar w:fldCharType="end"/>
+            </w:r>
+          </w:hyperlink>
+        </w:p>
+        <w:p>
+          <w:pPr>
+            <w:pStyle w:val="TOC1"/>
+            <w:tabs>
+              <w:tab w:val="right" w:leader="dot" w:pos="9350"/>
+            </w:tabs>
+            <w:rPr>
+              <w:rFonts w:asciiTheme="minorHAnsi" w:eastAsiaTheme="minorEastAsia" w:hAnsiTheme="minorHAnsi" w:cstheme="minorBidi"/>
+              <w:noProof/>
+              <w:sz w:val="22"/>
+              <w:szCs w:val="22"/>
+            </w:rPr>
+          </w:pPr>
+          <w:hyperlink w:anchor="_Toc120544497" w:history="1">
+            <w:r>
+              <w:rPr>
+                <w:rStyle w:val="Hyperlink"/>
+                <w:rFonts w:ascii="Times New Roman" w:hAnsi="Times New Roman"/>
+                <w:b/>
+                <w:bCs/>
+                <w:noProof/>
+              </w:rPr>
+              <w:t>V. Quá trình nghiên cứu</w:t>
+            </w:r>
+            <w:r>
+              <w:rPr>
+                <w:noProof/>
+                <w:webHidden/>
+              </w:rPr>
+              <w:tab/>
+            </w:r>
+            <w:r>
+              <w:rPr>
+                <w:noProof/>
+                <w:webHidden/>
+              </w:rPr>
+              <w:fldChar w:fldCharType="begin"/>
+            </w:r>
+            <w:r>
+              <w:rPr>
+                <w:noProof/>
+                <w:webHidden/>
+              </w:rPr>
+              <w:instrText xml:space="preserve"> PAGEREF _Toc120544497 \h </w:instrText>
+            </w:r>
+            <w:r>
+              <w:rPr>
+                <w:noProof/>
+                <w:webHidden/>
+              </w:rPr>
+            </w:r>
+            <w:r>
+              <w:rPr>
+                <w:noProof/>
+                <w:webHidden/>
+              </w:rPr>
+              <w:fldChar w:fldCharType="separate"/>
+            </w:r>
+            <w:r>
+              <w:rPr>
+                <w:noProof/>
+                <w:webHidden/>
+              </w:rPr>
+              <w:t>5</w:t>
             </w:r>
             <w:r>
               <w:rPr>
@@ -610,7 +851,7 @@
               <w:szCs w:val="22"/>
             </w:rPr>
           </w:pPr>
-          <w:hyperlink w:anchor="_Toc120539796" w:history="1">
+          <w:hyperlink w:anchor="_Toc120544498" w:history="1">
             <w:r>
               <w:rPr>
                 <w:rStyle w:val="Hyperlink"/>
@@ -640,7 +881,7 @@
                 <w:noProof/>
                 <w:webHidden/>
               </w:rPr>
-              <w:instrText xml:space="preserve"> PAGEREF _Toc120539796 \h </w:instrText>
+              <w:instrText xml:space="preserve"> PAGEREF _Toc120544498 \h </w:instrText>
             </w:r>
             <w:r>
               <w:rPr>
@@ -660,7 +901,7 @@
                 <w:noProof/>
                 <w:webHidden/>
               </w:rPr>
-              <w:t>5</w:t>
+              <w:t>6</w:t>
             </w:r>
             <w:r>
               <w:rPr>
@@ -684,7 +925,7 @@
               <w:szCs w:val="22"/>
             </w:rPr>
           </w:pPr>
-          <w:hyperlink w:anchor="_Toc120539797" w:history="1">
+          <w:hyperlink w:anchor="_Toc120544499" w:history="1">
             <w:r>
               <w:rPr>
                 <w:rStyle w:val="Hyperlink"/>
@@ -714,7 +955,7 @@
                 <w:noProof/>
                 <w:webHidden/>
               </w:rPr>
-              <w:instrText xml:space="preserve"> PAGEREF _Toc120539797 \h </w:instrText>
+              <w:instrText xml:space="preserve"> PAGEREF _Toc120544499 \h </w:instrText>
             </w:r>
             <w:r>
               <w:rPr>
@@ -734,7 +975,7 @@
                 <w:noProof/>
                 <w:webHidden/>
               </w:rPr>
-              <w:t>10</w:t>
+              <w:t>12</w:t>
             </w:r>
             <w:r>
               <w:rPr>
@@ -758,7 +999,7 @@
               <w:szCs w:val="22"/>
             </w:rPr>
           </w:pPr>
-          <w:hyperlink w:anchor="_Toc120539798" w:history="1">
+          <w:hyperlink w:anchor="_Toc120544500" w:history="1">
             <w:r>
               <w:rPr>
                 <w:rStyle w:val="Hyperlink"/>
@@ -767,7 +1008,7 @@
                 <w:bCs/>
                 <w:noProof/>
               </w:rPr>
-              <w:t>IV. Kết quả</w:t>
+              <w:t>VI. Kết luận</w:t>
             </w:r>
             <w:r>
               <w:rPr>
@@ -788,7 +1029,7 @@
                 <w:noProof/>
                 <w:webHidden/>
               </w:rPr>
-              <w:instrText xml:space="preserve"> PAGEREF _Toc120539798 \h </w:instrText>
+              <w:instrText xml:space="preserve"> PAGEREF _Toc120544500 \h </w:instrText>
             </w:r>
             <w:r>
               <w:rPr>
@@ -808,7 +1049,7 @@
                 <w:noProof/>
                 <w:webHidden/>
               </w:rPr>
-              <w:t>13</w:t>
+              <w:t>15</w:t>
             </w:r>
             <w:r>
               <w:rPr>
@@ -832,7 +1073,7 @@
               <w:szCs w:val="22"/>
             </w:rPr>
           </w:pPr>
-          <w:hyperlink w:anchor="_Toc120539799" w:history="1">
+          <w:hyperlink w:anchor="_Toc120544501" w:history="1">
             <w:r>
               <w:rPr>
                 <w:rStyle w:val="Hyperlink"/>
@@ -841,7 +1082,7 @@
                 <w:bCs/>
                 <w:noProof/>
               </w:rPr>
-              <w:t>V. Tài liệu tham khảo</w:t>
+              <w:t>VII. Tài liệu tham khảo</w:t>
             </w:r>
             <w:r>
               <w:rPr>
@@ -862,7 +1103,7 @@
                 <w:noProof/>
                 <w:webHidden/>
               </w:rPr>
-              <w:instrText xml:space="preserve"> PAGEREF _Toc120539799 \h </w:instrText>
+              <w:instrText xml:space="preserve"> PAGEREF _Toc120544501 \h </w:instrText>
             </w:r>
             <w:r>
               <w:rPr>
@@ -882,7 +1123,7 @@
                 <w:noProof/>
                 <w:webHidden/>
               </w:rPr>
-              <w:t>13</w:t>
+              <w:t>15</w:t>
             </w:r>
             <w:r>
               <w:rPr>
@@ -939,7 +1180,7 @@
           <w:szCs w:val="28"/>
         </w:rPr>
       </w:pPr>
-      <w:bookmarkStart w:id="0" w:name="_Toc120539793"/>
+      <w:bookmarkStart w:id="0" w:name="_Toc120544493"/>
       <w:r>
         <w:rPr>
           <w:rFonts w:ascii="Times New Roman" w:hAnsi="Times New Roman" w:cs="Times New Roman"/>
@@ -1012,30 +1253,212 @@
         </w:rPr>
         <w:t xml:space="preserve"> là một dự án phục vụ đời sống của con người, giúp tự động phân loại nhanh chóng những ca bệnh có khối u trong não và phổi mà không cần đến sự can thiệp của con người.</w:t>
       </w:r>
+      <w:r>
+        <w:rPr>
+          <w:rFonts w:ascii="Times New Roman" w:hAnsi="Times New Roman"/>
+          <w:sz w:val="28"/>
+          <w:szCs w:val="28"/>
+        </w:rPr>
+        <w:t xml:space="preserve"> </w:t>
+      </w:r>
+      <w:r>
+        <w:rPr>
+          <w:rFonts w:ascii="Times New Roman" w:hAnsi="Times New Roman"/>
+          <w:sz w:val="28"/>
+          <w:szCs w:val="28"/>
+        </w:rPr>
+        <w:t>Trong quá trình th</w:t>
+      </w:r>
+      <w:r>
+        <w:rPr>
+          <w:rFonts w:ascii="Times New Roman" w:hAnsi="Times New Roman" w:hint="eastAsia"/>
+          <w:sz w:val="28"/>
+          <w:szCs w:val="28"/>
+        </w:rPr>
+        <w:t>ự</w:t>
+      </w:r>
+      <w:r>
+        <w:rPr>
+          <w:rFonts w:ascii="Times New Roman" w:hAnsi="Times New Roman"/>
+          <w:sz w:val="28"/>
+          <w:szCs w:val="28"/>
+        </w:rPr>
+        <w:t>c hiện d</w:t>
+      </w:r>
+      <w:r>
+        <w:rPr>
+          <w:rFonts w:ascii="Times New Roman" w:hAnsi="Times New Roman" w:hint="eastAsia"/>
+          <w:sz w:val="28"/>
+          <w:szCs w:val="28"/>
+        </w:rPr>
+        <w:t>ự</w:t>
+      </w:r>
+      <w:r>
+        <w:rPr>
+          <w:rFonts w:ascii="Times New Roman" w:hAnsi="Times New Roman"/>
+          <w:sz w:val="28"/>
+          <w:szCs w:val="28"/>
+        </w:rPr>
+        <w:t xml:space="preserve"> án em đã nhận đ</w:t>
+      </w:r>
+      <w:r>
+        <w:rPr>
+          <w:rFonts w:ascii="Times New Roman" w:hAnsi="Times New Roman" w:hint="eastAsia"/>
+          <w:sz w:val="28"/>
+          <w:szCs w:val="28"/>
+        </w:rPr>
+        <w:t>ượ</w:t>
+      </w:r>
+      <w:r>
+        <w:rPr>
+          <w:rFonts w:ascii="Times New Roman" w:hAnsi="Times New Roman"/>
+          <w:sz w:val="28"/>
+          <w:szCs w:val="28"/>
+        </w:rPr>
+        <w:t>c s</w:t>
+      </w:r>
+      <w:r>
+        <w:rPr>
+          <w:rFonts w:ascii="Times New Roman" w:hAnsi="Times New Roman" w:hint="eastAsia"/>
+          <w:sz w:val="28"/>
+          <w:szCs w:val="28"/>
+        </w:rPr>
+        <w:t>ự</w:t>
+      </w:r>
+      <w:r>
+        <w:rPr>
+          <w:rFonts w:ascii="Times New Roman" w:hAnsi="Times New Roman"/>
+          <w:sz w:val="28"/>
+          <w:szCs w:val="28"/>
+        </w:rPr>
+        <w:t xml:space="preserve"> giúp đ</w:t>
+      </w:r>
+      <w:r>
+        <w:rPr>
+          <w:rFonts w:ascii="Times New Roman" w:hAnsi="Times New Roman" w:hint="eastAsia"/>
+          <w:sz w:val="28"/>
+          <w:szCs w:val="28"/>
+        </w:rPr>
+        <w:t>ỡ</w:t>
+      </w:r>
+      <w:r>
+        <w:rPr>
+          <w:rFonts w:ascii="Times New Roman" w:hAnsi="Times New Roman"/>
+          <w:sz w:val="28"/>
+          <w:szCs w:val="28"/>
+        </w:rPr>
+        <w:t xml:space="preserve"> của </w:t>
+      </w:r>
+      <w:r>
+        <w:rPr>
+          <w:rFonts w:ascii="Times New Roman" w:hAnsi="Times New Roman"/>
+          <w:sz w:val="28"/>
+          <w:szCs w:val="28"/>
+        </w:rPr>
+        <w:t xml:space="preserve">cô Lê Thị Thủy </w:t>
+      </w:r>
+      <w:r>
+        <w:rPr>
+          <w:rFonts w:ascii="Times New Roman" w:hAnsi="Times New Roman"/>
+          <w:sz w:val="28"/>
+          <w:szCs w:val="28"/>
+        </w:rPr>
+        <w:t>đã h</w:t>
+      </w:r>
+      <w:r>
+        <w:rPr>
+          <w:rFonts w:ascii="Times New Roman" w:hAnsi="Times New Roman" w:hint="eastAsia"/>
+          <w:sz w:val="28"/>
+          <w:szCs w:val="28"/>
+        </w:rPr>
+        <w:t>ư</w:t>
+      </w:r>
+      <w:r>
+        <w:rPr>
+          <w:rFonts w:ascii="Times New Roman" w:hAnsi="Times New Roman"/>
+          <w:sz w:val="28"/>
+          <w:szCs w:val="28"/>
+        </w:rPr>
+        <w:t xml:space="preserve">ớng dẫn rất tận tình trong thời gian nghiên cứu. </w:t>
+      </w:r>
+      <w:r>
+        <w:rPr>
+          <w:rFonts w:ascii="Times New Roman" w:hAnsi="Times New Roman"/>
+          <w:sz w:val="28"/>
+          <w:szCs w:val="28"/>
+        </w:rPr>
+        <w:t>E</w:t>
+      </w:r>
+      <w:r>
+        <w:rPr>
+          <w:rFonts w:ascii="Times New Roman" w:hAnsi="Times New Roman"/>
+          <w:sz w:val="28"/>
+          <w:szCs w:val="28"/>
+        </w:rPr>
+        <w:t xml:space="preserve">m xin gửi lời cảm </w:t>
+      </w:r>
+      <w:r>
+        <w:rPr>
+          <w:rFonts w:ascii="Times New Roman" w:hAnsi="Times New Roman" w:hint="eastAsia"/>
+          <w:sz w:val="28"/>
+          <w:szCs w:val="28"/>
+        </w:rPr>
+        <w:t>ơ</w:t>
+      </w:r>
+      <w:r>
+        <w:rPr>
+          <w:rFonts w:ascii="Times New Roman" w:hAnsi="Times New Roman"/>
+          <w:sz w:val="28"/>
+          <w:szCs w:val="28"/>
+        </w:rPr>
+        <w:t>n đến cô</w:t>
+      </w:r>
+      <w:r>
+        <w:rPr>
+          <w:rFonts w:ascii="Times New Roman" w:hAnsi="Times New Roman"/>
+          <w:sz w:val="28"/>
+          <w:szCs w:val="28"/>
+        </w:rPr>
+        <w:t xml:space="preserve"> Thủy đã hỗ trợ em </w:t>
+      </w:r>
+      <w:r>
+        <w:rPr>
+          <w:rFonts w:ascii="Times New Roman" w:hAnsi="Times New Roman"/>
+          <w:sz w:val="28"/>
+          <w:szCs w:val="28"/>
+        </w:rPr>
+        <w:t>hoàn thiện sản phẩm</w:t>
+      </w:r>
+      <w:r>
+        <w:rPr>
+          <w:rFonts w:ascii="Times New Roman" w:hAnsi="Times New Roman"/>
+          <w:sz w:val="28"/>
+          <w:szCs w:val="28"/>
+        </w:rPr>
+        <w:t>.</w:t>
+      </w:r>
     </w:p>
     <w:p>
       <w:pPr>
         <w:jc w:val="both"/>
         <w:rPr>
           <w:rFonts w:ascii="Times New Roman" w:hAnsi="Times New Roman"/>
-        </w:rPr>
-      </w:pPr>
-      <w:r>
-        <w:rPr>
-          <w:rFonts w:ascii="Times New Roman" w:hAnsi="Times New Roman"/>
-          <w:sz w:val="28"/>
-          <w:szCs w:val="28"/>
-        </w:rPr>
-        <w:t>Nội dung dự án gồm:</w:t>
-      </w:r>
-    </w:p>
-    <w:p>
-      <w:pPr>
-        <w:pStyle w:val="ListParagraph"/>
-        <w:numPr>
-          <w:ilvl w:val="0"/>
-          <w:numId w:val="6"/>
-        </w:numPr>
+          <w:sz w:val="28"/>
+          <w:szCs w:val="28"/>
+        </w:rPr>
+      </w:pPr>
+      <w:r>
+        <w:rPr>
+          <w:rFonts w:ascii="Times New Roman" w:hAnsi="Times New Roman"/>
+          <w:sz w:val="28"/>
+          <w:szCs w:val="28"/>
+        </w:rPr>
+        <w:tab/>
+        <w:t>Bước 1: Đưa toàn bộ phim của các bệnh nhân vào.</w:t>
+      </w:r>
+    </w:p>
+    <w:p>
+      <w:pPr>
         <w:jc w:val="both"/>
         <w:rPr>
           <w:rFonts w:ascii="Times New Roman" w:hAnsi="Times New Roman"/>
@@ -1046,25 +1469,15 @@
       <w:r>
         <w:rPr>
           <w:rFonts w:ascii="Times New Roman" w:hAnsi="Times New Roman"/>
-        </w:rPr>
-        <w:t>Tóm tắt</w:t>
-      </w:r>
-      <w:r>
-        <w:rPr>
-          <w:rFonts w:ascii="Times New Roman" w:hAnsi="Times New Roman"/>
-          <w:sz w:val="28"/>
-          <w:szCs w:val="28"/>
-        </w:rPr>
-        <w:t xml:space="preserve"> nội dung dự án.</w:t>
-      </w:r>
-    </w:p>
-    <w:p>
-      <w:pPr>
-        <w:pStyle w:val="ListParagraph"/>
-        <w:numPr>
-          <w:ilvl w:val="0"/>
-          <w:numId w:val="6"/>
-        </w:numPr>
+          <w:sz w:val="28"/>
+          <w:szCs w:val="28"/>
+        </w:rPr>
+        <w:tab/>
+        <w:t>Bước 2: Máy tính sẽ thực hiện việc phân loại và đưa ra chuẩn đoán.</w:t>
+      </w:r>
+    </w:p>
+    <w:p>
+      <w:pPr>
         <w:jc w:val="both"/>
         <w:rPr>
           <w:rFonts w:ascii="Times New Roman" w:hAnsi="Times New Roman"/>
@@ -1078,24 +1491,28 @@
           <w:sz w:val="28"/>
           <w:szCs w:val="28"/>
         </w:rPr>
-        <w:t>Quá trình nghiên</w:t>
-      </w:r>
-      <w:r>
-        <w:rPr>
-          <w:rFonts w:ascii="Times New Roman" w:hAnsi="Times New Roman"/>
-          <w:sz w:val="28"/>
-          <w:szCs w:val="28"/>
-        </w:rPr>
-        <w:t xml:space="preserve"> cứu.</w:t>
-      </w:r>
-    </w:p>
-    <w:p>
-      <w:pPr>
-        <w:pStyle w:val="ListParagraph"/>
-        <w:numPr>
-          <w:ilvl w:val="0"/>
-          <w:numId w:val="6"/>
-        </w:numPr>
+        <w:tab/>
+      </w:r>
+      <w:r>
+        <w:rPr>
+          <w:rFonts w:ascii="Times New Roman" w:hAnsi="Times New Roman"/>
+          <w:sz w:val="28"/>
+          <w:szCs w:val="28"/>
+        </w:rPr>
+        <w:t xml:space="preserve">Bước phân tích: </w:t>
+      </w:r>
+      <w:r>
+        <w:rPr>
+          <w:rFonts w:ascii="Times New Roman" w:hAnsi="Times New Roman"/>
+          <w:sz w:val="28"/>
+          <w:szCs w:val="28"/>
+        </w:rPr>
+        <w:t xml:space="preserve">Sử dụng TensorFlow để phân loại tình trạng và OpenCV để xác định vị của khối u nếu có </w:t>
+      </w:r>
+    </w:p>
+    <w:p>
+      <w:pPr>
+        <w:ind w:firstLine="720"/>
         <w:jc w:val="both"/>
         <w:rPr>
           <w:rFonts w:ascii="Times New Roman" w:hAnsi="Times New Roman"/>
@@ -1109,7 +1526,7 @@
           <w:sz w:val="28"/>
           <w:szCs w:val="28"/>
         </w:rPr>
-        <w:t>Kết quả.</w:t>
+        <w:t>Bước 3: Trả ra kết quả chuẩn đoán và vị trí của khối u.</w:t>
       </w:r>
     </w:p>
     <w:p>
@@ -1121,6 +1538,14 @@
           <w:szCs w:val="28"/>
         </w:rPr>
       </w:pPr>
+      <w:r>
+        <w:rPr>
+          <w:rFonts w:ascii="Times New Roman" w:hAnsi="Times New Roman"/>
+          <w:sz w:val="28"/>
+          <w:szCs w:val="28"/>
+        </w:rPr>
+        <w:tab/>
+      </w:r>
     </w:p>
     <w:p>
       <w:pPr>
@@ -1143,51 +1568,818 @@
     <w:p>
       <w:pPr>
         <w:pStyle w:val="Heading1"/>
+        <w:rPr>
+          <w:rFonts w:ascii="Times New Roman" w:hAnsi="Times New Roman"/>
+          <w:sz w:val="28"/>
+          <w:szCs w:val="28"/>
+        </w:rPr>
+      </w:pPr>
+      <w:bookmarkStart w:id="1" w:name="_Toc120544494"/>
+      <w:r>
         <w:rPr>
           <w:rFonts w:ascii="Times New Roman" w:hAnsi="Times New Roman" w:cs="Times New Roman"/>
           <w:b/>
           <w:bCs/>
           <w:color w:val="000000" w:themeColor="text1"/>
         </w:rPr>
-      </w:pPr>
-      <w:bookmarkStart w:id="1" w:name="_Toc120539794"/>
-      <w:r>
+        <w:lastRenderedPageBreak/>
+        <w:t>II. Tóm tắt nội dung dự án</w:t>
+      </w:r>
+      <w:bookmarkEnd w:id="1"/>
+    </w:p>
+    <w:p>
+      <w:pPr>
+        <w:jc w:val="both"/>
+        <w:rPr>
+          <w:rFonts w:ascii="Times New Roman" w:hAnsi="Times New Roman"/>
+          <w:sz w:val="28"/>
+          <w:szCs w:val="28"/>
+        </w:rPr>
+      </w:pPr>
+      <w:r>
+        <w:rPr>
+          <w:rFonts w:ascii="Times New Roman" w:hAnsi="Times New Roman"/>
+          <w:sz w:val="28"/>
+          <w:szCs w:val="28"/>
+        </w:rPr>
+        <w:t>D</w:t>
+      </w:r>
+      <w:r>
+        <w:rPr>
+          <w:rFonts w:ascii="Times New Roman" w:hAnsi="Times New Roman" w:hint="eastAsia"/>
+          <w:sz w:val="28"/>
+          <w:szCs w:val="28"/>
+        </w:rPr>
+        <w:t>ự</w:t>
+      </w:r>
+      <w:r>
+        <w:rPr>
+          <w:rFonts w:ascii="Times New Roman" w:hAnsi="Times New Roman"/>
+          <w:sz w:val="28"/>
+          <w:szCs w:val="28"/>
+        </w:rPr>
+        <w:t xml:space="preserve"> án này em đã </w:t>
+      </w:r>
+      <w:r>
+        <w:rPr>
+          <w:rFonts w:ascii="Times New Roman" w:hAnsi="Times New Roman" w:hint="eastAsia"/>
+          <w:sz w:val="28"/>
+          <w:szCs w:val="28"/>
+        </w:rPr>
+        <w:t>ứ</w:t>
+      </w:r>
+      <w:r>
+        <w:rPr>
+          <w:rFonts w:ascii="Times New Roman" w:hAnsi="Times New Roman"/>
+          <w:sz w:val="28"/>
+          <w:szCs w:val="28"/>
+        </w:rPr>
+        <w:t xml:space="preserve">ng dụng </w:t>
+      </w:r>
+      <w:r>
+        <w:rPr>
+          <w:rFonts w:ascii="Times New Roman" w:hAnsi="Times New Roman"/>
+          <w:sz w:val="28"/>
+          <w:szCs w:val="28"/>
+        </w:rPr>
+        <w:t>trí tuệ nhân tạo</w:t>
+      </w:r>
+      <w:r>
+        <w:rPr>
+          <w:rFonts w:ascii="Times New Roman" w:hAnsi="Times New Roman"/>
+          <w:sz w:val="28"/>
+          <w:szCs w:val="28"/>
+        </w:rPr>
+        <w:t xml:space="preserve"> để giải quyết cách nhận dạng tế bào</w:t>
+      </w:r>
+      <w:r>
+        <w:rPr>
+          <w:rFonts w:ascii="Times New Roman" w:hAnsi="Times New Roman"/>
+          <w:sz w:val="28"/>
+          <w:szCs w:val="28"/>
+        </w:rPr>
+        <w:t xml:space="preserve"> khối u trong não và phổi con người. </w:t>
+      </w:r>
+      <w:r>
+        <w:rPr>
+          <w:rFonts w:ascii="Times New Roman" w:hAnsi="Times New Roman"/>
+          <w:sz w:val="28"/>
+          <w:szCs w:val="28"/>
+        </w:rPr>
+        <w:t>Hiện nay căn bệnh ung th</w:t>
+      </w:r>
+      <w:r>
+        <w:rPr>
+          <w:rFonts w:ascii="Times New Roman" w:hAnsi="Times New Roman" w:hint="eastAsia"/>
+          <w:sz w:val="28"/>
+          <w:szCs w:val="28"/>
+        </w:rPr>
+        <w:t>ư</w:t>
+      </w:r>
+      <w:r>
+        <w:rPr>
+          <w:rFonts w:ascii="Times New Roman" w:hAnsi="Times New Roman"/>
+          <w:sz w:val="28"/>
+          <w:szCs w:val="28"/>
+        </w:rPr>
+        <w:t xml:space="preserve"> ngày càng phổ biến, hàng năm c</w:t>
+      </w:r>
+      <w:r>
+        <w:rPr>
+          <w:rFonts w:ascii="Times New Roman" w:hAnsi="Times New Roman" w:hint="eastAsia"/>
+          <w:sz w:val="28"/>
+          <w:szCs w:val="28"/>
+        </w:rPr>
+        <w:t>ướ</w:t>
+      </w:r>
+      <w:r>
+        <w:rPr>
+          <w:rFonts w:ascii="Times New Roman" w:hAnsi="Times New Roman"/>
+          <w:sz w:val="28"/>
+          <w:szCs w:val="28"/>
+        </w:rPr>
+        <w:t>p đi</w:t>
+      </w:r>
+      <w:r>
+        <w:rPr>
+          <w:rFonts w:ascii="Times New Roman" w:hAnsi="Times New Roman"/>
+          <w:sz w:val="28"/>
+          <w:szCs w:val="28"/>
+        </w:rPr>
+        <w:t xml:space="preserve"> hàng trăm hàng ngàn </w:t>
+      </w:r>
+      <w:r>
+        <w:rPr>
+          <w:rFonts w:ascii="Times New Roman" w:hAnsi="Times New Roman"/>
+          <w:sz w:val="28"/>
+          <w:szCs w:val="28"/>
+        </w:rPr>
+        <w:t>mạng sống. Đặc biệt là Việt Nam là một n</w:t>
+      </w:r>
+      <w:r>
+        <w:rPr>
+          <w:rFonts w:ascii="Times New Roman" w:hAnsi="Times New Roman" w:hint="eastAsia"/>
+          <w:sz w:val="28"/>
+          <w:szCs w:val="28"/>
+        </w:rPr>
+        <w:t>ướ</w:t>
+      </w:r>
+      <w:r>
+        <w:rPr>
+          <w:rFonts w:ascii="Times New Roman" w:hAnsi="Times New Roman"/>
+          <w:sz w:val="28"/>
+          <w:szCs w:val="28"/>
+        </w:rPr>
+        <w:t>c có tỉ lệ cao. Việc phát hiện và chẩn đoán s</w:t>
+      </w:r>
+      <w:r>
+        <w:rPr>
+          <w:rFonts w:ascii="Times New Roman" w:hAnsi="Times New Roman" w:hint="eastAsia"/>
+          <w:sz w:val="28"/>
+          <w:szCs w:val="28"/>
+        </w:rPr>
+        <w:t>ớ</w:t>
+      </w:r>
+      <w:r>
+        <w:rPr>
+          <w:rFonts w:ascii="Times New Roman" w:hAnsi="Times New Roman"/>
+          <w:sz w:val="28"/>
+          <w:szCs w:val="28"/>
+        </w:rPr>
+        <w:t>m sẽ giúp ích rất nhiều cho c</w:t>
+      </w:r>
+      <w:r>
+        <w:rPr>
+          <w:rFonts w:ascii="Times New Roman" w:hAnsi="Times New Roman"/>
+          <w:sz w:val="28"/>
+          <w:szCs w:val="28"/>
+        </w:rPr>
+        <w:t xml:space="preserve">ông </w:t>
+      </w:r>
+      <w:r>
+        <w:rPr>
+          <w:rFonts w:ascii="Times New Roman" w:hAnsi="Times New Roman"/>
+          <w:sz w:val="28"/>
+          <w:szCs w:val="28"/>
+        </w:rPr>
+        <w:t>việc điều trị.</w:t>
+      </w:r>
+      <w:r>
+        <w:rPr>
+          <w:rFonts w:ascii="Times New Roman" w:hAnsi="Times New Roman"/>
+          <w:sz w:val="28"/>
+          <w:szCs w:val="28"/>
+        </w:rPr>
+        <w:t xml:space="preserve"> </w:t>
+      </w:r>
+      <w:r>
+        <w:rPr>
+          <w:rFonts w:ascii="Times New Roman" w:hAnsi="Times New Roman"/>
+          <w:sz w:val="28"/>
+          <w:szCs w:val="28"/>
+        </w:rPr>
+        <w:t xml:space="preserve">Vì vậy phần mềm của em sẽ giúp các </w:t>
+      </w:r>
+      <w:r>
+        <w:rPr>
+          <w:rFonts w:ascii="Times New Roman" w:hAnsi="Times New Roman"/>
+          <w:sz w:val="28"/>
+          <w:szCs w:val="28"/>
+        </w:rPr>
+        <w:t>bác sĩ</w:t>
+      </w:r>
+      <w:r>
+        <w:rPr>
+          <w:rFonts w:ascii="Times New Roman" w:hAnsi="Times New Roman"/>
+          <w:sz w:val="28"/>
+          <w:szCs w:val="28"/>
+        </w:rPr>
+        <w:t xml:space="preserve"> có thêm một kênh t</w:t>
+      </w:r>
+      <w:r>
+        <w:rPr>
+          <w:rFonts w:ascii="Times New Roman" w:hAnsi="Times New Roman" w:hint="eastAsia"/>
+          <w:sz w:val="28"/>
+          <w:szCs w:val="28"/>
+        </w:rPr>
+        <w:t>ư</w:t>
+      </w:r>
+      <w:r>
+        <w:rPr>
+          <w:rFonts w:ascii="Times New Roman" w:hAnsi="Times New Roman"/>
+          <w:sz w:val="28"/>
+          <w:szCs w:val="28"/>
+        </w:rPr>
+        <w:t xml:space="preserve"> vấn nhanh chóng tr</w:t>
+      </w:r>
+      <w:r>
+        <w:rPr>
+          <w:rFonts w:ascii="Times New Roman" w:hAnsi="Times New Roman" w:hint="eastAsia"/>
+          <w:sz w:val="28"/>
+          <w:szCs w:val="28"/>
+        </w:rPr>
+        <w:t>ướ</w:t>
+      </w:r>
+      <w:r>
+        <w:rPr>
+          <w:rFonts w:ascii="Times New Roman" w:hAnsi="Times New Roman"/>
+          <w:sz w:val="28"/>
+          <w:szCs w:val="28"/>
+        </w:rPr>
+        <w:t>c khi đ</w:t>
+      </w:r>
+      <w:r>
+        <w:rPr>
+          <w:rFonts w:ascii="Times New Roman" w:hAnsi="Times New Roman" w:hint="eastAsia"/>
+          <w:sz w:val="28"/>
+          <w:szCs w:val="28"/>
+        </w:rPr>
+        <w:t>ư</w:t>
+      </w:r>
+      <w:r>
+        <w:rPr>
+          <w:rFonts w:ascii="Times New Roman" w:hAnsi="Times New Roman"/>
+          <w:sz w:val="28"/>
+          <w:szCs w:val="28"/>
+        </w:rPr>
+        <w:t>a ra chẩn đoán cho bệnh nhân. V</w:t>
+      </w:r>
+      <w:r>
+        <w:rPr>
+          <w:rFonts w:ascii="Times New Roman" w:hAnsi="Times New Roman" w:hint="eastAsia"/>
+          <w:sz w:val="28"/>
+          <w:szCs w:val="28"/>
+        </w:rPr>
+        <w:t>ớ</w:t>
+      </w:r>
+      <w:r>
+        <w:rPr>
+          <w:rFonts w:ascii="Times New Roman" w:hAnsi="Times New Roman"/>
+          <w:sz w:val="28"/>
+          <w:szCs w:val="28"/>
+        </w:rPr>
+        <w:t>i giao diện thân thiện, dễ s</w:t>
+      </w:r>
+      <w:r>
+        <w:rPr>
+          <w:rFonts w:ascii="Times New Roman" w:hAnsi="Times New Roman" w:hint="eastAsia"/>
+          <w:sz w:val="28"/>
+          <w:szCs w:val="28"/>
+        </w:rPr>
+        <w:t>ử</w:t>
+      </w:r>
+      <w:r>
+        <w:rPr>
+          <w:rFonts w:ascii="Times New Roman" w:hAnsi="Times New Roman"/>
+          <w:sz w:val="28"/>
+          <w:szCs w:val="28"/>
+        </w:rPr>
+        <w:t xml:space="preserve"> dụng thì ca</w:t>
+      </w:r>
+      <w:r>
+        <w:rPr>
+          <w:rFonts w:ascii="Times New Roman" w:hAnsi="Times New Roman" w:hint="eastAsia"/>
+          <w:sz w:val="28"/>
+          <w:szCs w:val="28"/>
+        </w:rPr>
+        <w:t>́</w:t>
+      </w:r>
+      <w:r>
+        <w:rPr>
+          <w:rFonts w:ascii="Times New Roman" w:hAnsi="Times New Roman"/>
+          <w:sz w:val="28"/>
+          <w:szCs w:val="28"/>
+        </w:rPr>
+        <w:t xml:space="preserve">c </w:t>
+      </w:r>
+      <w:r>
+        <w:rPr>
+          <w:rFonts w:ascii="Times New Roman" w:hAnsi="Times New Roman"/>
+          <w:sz w:val="28"/>
+          <w:szCs w:val="28"/>
+        </w:rPr>
+        <w:t>bác sĩ</w:t>
+      </w:r>
+      <w:r>
+        <w:rPr>
+          <w:rFonts w:ascii="Times New Roman" w:hAnsi="Times New Roman"/>
+          <w:sz w:val="28"/>
+          <w:szCs w:val="28"/>
+        </w:rPr>
+        <w:t xml:space="preserve"> chỉ cần nạp ảnh phim của bệnh nhân thì máy sẽ đ</w:t>
+      </w:r>
+      <w:r>
+        <w:rPr>
+          <w:rFonts w:ascii="Times New Roman" w:hAnsi="Times New Roman" w:hint="eastAsia"/>
+          <w:sz w:val="28"/>
+          <w:szCs w:val="28"/>
+        </w:rPr>
+        <w:t>ư</w:t>
+      </w:r>
+      <w:r>
+        <w:rPr>
+          <w:rFonts w:ascii="Times New Roman" w:hAnsi="Times New Roman"/>
+          <w:sz w:val="28"/>
+          <w:szCs w:val="28"/>
+        </w:rPr>
+        <w:t>a ra kết luận về tấm phim. T</w:t>
+      </w:r>
+      <w:r>
+        <w:rPr>
+          <w:rFonts w:ascii="Times New Roman" w:hAnsi="Times New Roman" w:hint="eastAsia"/>
+          <w:sz w:val="28"/>
+          <w:szCs w:val="28"/>
+        </w:rPr>
+        <w:t>ừ</w:t>
+      </w:r>
+      <w:r>
+        <w:rPr>
+          <w:rFonts w:ascii="Times New Roman" w:hAnsi="Times New Roman"/>
+          <w:sz w:val="28"/>
+          <w:szCs w:val="28"/>
+        </w:rPr>
+        <w:t xml:space="preserve"> đó </w:t>
+      </w:r>
+      <w:r>
+        <w:rPr>
+          <w:rFonts w:ascii="Times New Roman" w:hAnsi="Times New Roman"/>
+          <w:sz w:val="28"/>
+          <w:szCs w:val="28"/>
+        </w:rPr>
+        <w:t>bác sĩ</w:t>
+      </w:r>
+      <w:r>
+        <w:rPr>
+          <w:rFonts w:ascii="Times New Roman" w:hAnsi="Times New Roman"/>
+          <w:sz w:val="28"/>
+          <w:szCs w:val="28"/>
+        </w:rPr>
+        <w:t xml:space="preserve"> có thể tham khảo để đ</w:t>
+      </w:r>
+      <w:r>
+        <w:rPr>
+          <w:rFonts w:ascii="Times New Roman" w:hAnsi="Times New Roman" w:hint="eastAsia"/>
+          <w:sz w:val="28"/>
+          <w:szCs w:val="28"/>
+        </w:rPr>
+        <w:t>ư</w:t>
+      </w:r>
+      <w:r>
+        <w:rPr>
+          <w:rFonts w:ascii="Times New Roman" w:hAnsi="Times New Roman"/>
+          <w:sz w:val="28"/>
+          <w:szCs w:val="28"/>
+        </w:rPr>
+        <w:t>a ra kết luận chính xác và nhanh chóng h</w:t>
+      </w:r>
+      <w:r>
+        <w:rPr>
+          <w:rFonts w:ascii="Times New Roman" w:hAnsi="Times New Roman" w:hint="eastAsia"/>
+          <w:sz w:val="28"/>
+          <w:szCs w:val="28"/>
+        </w:rPr>
+        <w:t>ơ</w:t>
+      </w:r>
+      <w:r>
+        <w:rPr>
+          <w:rFonts w:ascii="Times New Roman" w:hAnsi="Times New Roman"/>
+          <w:sz w:val="28"/>
+          <w:szCs w:val="28"/>
+        </w:rPr>
+        <w:t>n</w:t>
+      </w:r>
+      <w:r>
+        <w:rPr>
+          <w:rFonts w:ascii="Times New Roman" w:hAnsi="Times New Roman"/>
+          <w:sz w:val="28"/>
+          <w:szCs w:val="28"/>
+        </w:rPr>
+        <w:t>.</w:t>
+      </w:r>
+    </w:p>
+    <w:p>
+      <w:pPr>
+        <w:jc w:val="both"/>
+        <w:rPr>
+          <w:rFonts w:ascii="Times New Roman" w:hAnsi="Times New Roman"/>
+          <w:sz w:val="28"/>
+          <w:szCs w:val="28"/>
+        </w:rPr>
+      </w:pPr>
+    </w:p>
+    <w:p>
+      <w:pPr>
+        <w:pStyle w:val="Heading1"/>
         <w:rPr>
           <w:rFonts w:ascii="Times New Roman" w:hAnsi="Times New Roman" w:cs="Times New Roman"/>
           <w:b/>
           <w:bCs/>
           <w:color w:val="000000" w:themeColor="text1"/>
         </w:rPr>
-        <w:lastRenderedPageBreak/>
-        <w:t>II. Tóm tắt nội dung dự án</w:t>
-      </w:r>
-      <w:bookmarkEnd w:id="1"/>
+      </w:pPr>
+      <w:bookmarkStart w:id="2" w:name="_Toc120544495"/>
+      <w:r>
+        <w:rPr>
+          <w:rFonts w:ascii="Times New Roman" w:hAnsi="Times New Roman" w:cs="Times New Roman"/>
+          <w:b/>
+          <w:bCs/>
+          <w:color w:val="000000" w:themeColor="text1"/>
+        </w:rPr>
+        <w:t>III. Giới thiệu và tổng quan về dự á</w:t>
+      </w:r>
+      <w:r>
+        <w:rPr>
+          <w:rFonts w:ascii="Times New Roman" w:hAnsi="Times New Roman" w:cs="Times New Roman"/>
+          <w:b/>
+          <w:bCs/>
+          <w:color w:val="000000" w:themeColor="text1"/>
+        </w:rPr>
+        <w:t>n</w:t>
+      </w:r>
+      <w:bookmarkEnd w:id="2"/>
+    </w:p>
+    <w:p>
+      <w:pPr>
+        <w:rPr>
+          <w:rFonts w:ascii="Times New Roman" w:hAnsi="Times New Roman"/>
+          <w:sz w:val="28"/>
+          <w:szCs w:val="28"/>
+        </w:rPr>
+      </w:pPr>
+      <w:r>
+        <w:rPr>
+          <w:rFonts w:ascii="Times New Roman" w:hAnsi="Times New Roman"/>
+          <w:b/>
+          <w:bCs/>
+          <w:sz w:val="28"/>
+          <w:szCs w:val="28"/>
+        </w:rPr>
+        <w:t>Đặt vấn đề</w:t>
+      </w:r>
     </w:p>
     <w:p>
       <w:pPr>
         <w:ind w:firstLine="720"/>
-        <w:rPr>
-          <w:rFonts w:ascii="Times New Roman" w:hAnsi="Times New Roman"/>
-          <w:sz w:val="28"/>
-          <w:szCs w:val="28"/>
-        </w:rPr>
-      </w:pPr>
-      <w:r>
-        <w:rPr>
-          <w:rFonts w:ascii="Times New Roman" w:hAnsi="Times New Roman"/>
-          <w:sz w:val="28"/>
-          <w:szCs w:val="28"/>
-        </w:rPr>
-        <w:t xml:space="preserve">Sử dụng trí tuệ nhân tạo để </w:t>
-      </w:r>
-      <w:r>
-        <w:rPr>
-          <w:rFonts w:ascii="Times New Roman" w:hAnsi="Times New Roman"/>
-          <w:sz w:val="28"/>
-          <w:szCs w:val="28"/>
-        </w:rPr>
-        <w:t>xác định khối u trong não và phổi con người.</w:t>
-      </w:r>
+        <w:jc w:val="both"/>
+        <w:rPr>
+          <w:rFonts w:ascii="Times New Roman" w:hAnsi="Times New Roman"/>
+          <w:sz w:val="28"/>
+          <w:szCs w:val="28"/>
+        </w:rPr>
+      </w:pPr>
+      <w:r>
+        <w:rPr>
+          <w:rFonts w:ascii="Times New Roman" w:hAnsi="Times New Roman"/>
+          <w:sz w:val="28"/>
+          <w:szCs w:val="28"/>
+        </w:rPr>
+        <w:t>Ngày nay, do sự gia t</w:t>
+      </w:r>
+      <w:r>
+        <w:rPr>
+          <w:rFonts w:ascii="Times New Roman" w:hAnsi="Times New Roman"/>
+          <w:sz w:val="28"/>
+          <w:szCs w:val="28"/>
+        </w:rPr>
+        <w:t>ăng về số lượng ca mắc ung thư, yêu cầu cần có một công cụ giúp sàn lọc và phân loại các ca bệnh để kịp thời chữa trị.</w:t>
+      </w:r>
+      <w:r>
+        <w:rPr>
+          <w:rFonts w:ascii="Times New Roman" w:hAnsi="Times New Roman"/>
+          <w:sz w:val="28"/>
+          <w:szCs w:val="28"/>
+        </w:rPr>
+        <w:t xml:space="preserve"> </w:t>
+      </w:r>
+      <w:r>
+        <w:rPr>
+          <w:rFonts w:ascii="Times New Roman" w:hAnsi="Times New Roman"/>
+          <w:sz w:val="28"/>
+          <w:szCs w:val="28"/>
+        </w:rPr>
+        <w:t>Giảm b</w:t>
+      </w:r>
+      <w:r>
+        <w:rPr>
+          <w:rFonts w:ascii="Times New Roman" w:hAnsi="Times New Roman" w:hint="eastAsia"/>
+          <w:sz w:val="28"/>
+          <w:szCs w:val="28"/>
+        </w:rPr>
+        <w:t>ớ</w:t>
+      </w:r>
+      <w:r>
+        <w:rPr>
+          <w:rFonts w:ascii="Times New Roman" w:hAnsi="Times New Roman"/>
+          <w:sz w:val="28"/>
+          <w:szCs w:val="28"/>
+        </w:rPr>
+        <w:t>t s</w:t>
+      </w:r>
+      <w:r>
+        <w:rPr>
+          <w:rFonts w:ascii="Times New Roman" w:hAnsi="Times New Roman" w:hint="eastAsia"/>
+          <w:sz w:val="28"/>
+          <w:szCs w:val="28"/>
+        </w:rPr>
+        <w:t>ự</w:t>
+      </w:r>
+      <w:r>
+        <w:rPr>
+          <w:rFonts w:ascii="Times New Roman" w:hAnsi="Times New Roman"/>
+          <w:sz w:val="28"/>
+          <w:szCs w:val="28"/>
+        </w:rPr>
+        <w:t xml:space="preserve"> căng thẳng, mệt mỏi và áp l</w:t>
+      </w:r>
+      <w:r>
+        <w:rPr>
+          <w:rFonts w:ascii="Times New Roman" w:hAnsi="Times New Roman" w:hint="eastAsia"/>
+          <w:sz w:val="28"/>
+          <w:szCs w:val="28"/>
+        </w:rPr>
+        <w:t>ự</w:t>
+      </w:r>
+      <w:r>
+        <w:rPr>
+          <w:rFonts w:ascii="Times New Roman" w:hAnsi="Times New Roman"/>
+          <w:sz w:val="28"/>
+          <w:szCs w:val="28"/>
+        </w:rPr>
+        <w:t>c cho</w:t>
+      </w:r>
+      <w:r>
+        <w:rPr>
+          <w:rFonts w:ascii="Times New Roman" w:hAnsi="Times New Roman"/>
+          <w:sz w:val="28"/>
+          <w:szCs w:val="28"/>
+        </w:rPr>
+        <w:t xml:space="preserve"> các bác sĩ</w:t>
+      </w:r>
+      <w:r>
+        <w:rPr>
+          <w:rFonts w:ascii="Times New Roman" w:hAnsi="Times New Roman"/>
+          <w:sz w:val="28"/>
+          <w:szCs w:val="28"/>
+        </w:rPr>
+        <w:t>.</w:t>
+      </w:r>
+    </w:p>
+    <w:p>
+      <w:pPr>
+        <w:rPr>
+          <w:rFonts w:ascii="Times New Roman" w:hAnsi="Times New Roman"/>
+          <w:sz w:val="28"/>
+          <w:szCs w:val="28"/>
+        </w:rPr>
+      </w:pPr>
+    </w:p>
+    <w:p>
+      <w:pPr>
+        <w:rPr>
+          <w:rFonts w:ascii="Times New Roman" w:hAnsi="Times New Roman"/>
+          <w:b/>
+          <w:bCs/>
+          <w:sz w:val="28"/>
+          <w:szCs w:val="28"/>
+        </w:rPr>
+      </w:pPr>
+      <w:r>
+        <w:rPr>
+          <w:rFonts w:ascii="Times New Roman" w:hAnsi="Times New Roman"/>
+          <w:b/>
+          <w:bCs/>
+          <w:sz w:val="28"/>
+          <w:szCs w:val="28"/>
+        </w:rPr>
+        <w:t>Câu hỏi nghiên cứu</w:t>
+      </w:r>
+    </w:p>
+    <w:p>
+      <w:pPr>
+        <w:jc w:val="both"/>
+        <w:rPr>
+          <w:rFonts w:ascii="Times New Roman" w:hAnsi="Times New Roman"/>
+          <w:sz w:val="28"/>
+          <w:szCs w:val="28"/>
+        </w:rPr>
+      </w:pPr>
+      <w:r>
+        <w:rPr>
+          <w:rFonts w:ascii="Times New Roman" w:hAnsi="Times New Roman"/>
+          <w:b/>
+          <w:bCs/>
+          <w:sz w:val="28"/>
+          <w:szCs w:val="28"/>
+        </w:rPr>
+        <w:tab/>
+      </w:r>
+      <w:r>
+        <w:rPr>
+          <w:rFonts w:ascii="Times New Roman" w:hAnsi="Times New Roman"/>
+          <w:sz w:val="28"/>
+          <w:szCs w:val="28"/>
+        </w:rPr>
+        <w:t>V</w:t>
+      </w:r>
+      <w:r>
+        <w:rPr>
+          <w:rFonts w:ascii="Times New Roman" w:hAnsi="Times New Roman"/>
+          <w:sz w:val="28"/>
+          <w:szCs w:val="28"/>
+        </w:rPr>
+        <w:t>iệc xác định khối u thường do các bác sĩ làm thủ công. Nên tốc độ sẽ rất chậm, không thể phù hợp với một số lượng ca bệnh lớn. Vậy có thể có cách nào giúp máy tính tự động làm việc đó thay ta được không? Nếu được thì liệu tốc độ có nhanh hơn không, độ chính xác có cao không?</w:t>
+      </w:r>
+    </w:p>
+    <w:p>
+      <w:pPr>
+        <w:jc w:val="both"/>
+        <w:rPr>
+          <w:rFonts w:ascii="Times New Roman" w:hAnsi="Times New Roman"/>
+          <w:b/>
+          <w:bCs/>
+          <w:sz w:val="28"/>
+          <w:szCs w:val="28"/>
+        </w:rPr>
+      </w:pPr>
+    </w:p>
+    <w:p>
+      <w:pPr>
+        <w:jc w:val="both"/>
+        <w:rPr>
+          <w:rFonts w:ascii="Times New Roman" w:hAnsi="Times New Roman"/>
+          <w:b/>
+          <w:bCs/>
+          <w:sz w:val="28"/>
+          <w:szCs w:val="28"/>
+        </w:rPr>
+      </w:pPr>
+      <w:r>
+        <w:rPr>
+          <w:rFonts w:ascii="Times New Roman" w:hAnsi="Times New Roman"/>
+          <w:b/>
+          <w:bCs/>
+          <w:sz w:val="28"/>
+          <w:szCs w:val="28"/>
+        </w:rPr>
+        <w:t>Ý tưởng nghiên cứu</w:t>
+      </w:r>
+    </w:p>
+    <w:p>
+      <w:pPr>
+        <w:ind w:firstLine="720"/>
+        <w:jc w:val="both"/>
+        <w:rPr>
+          <w:rFonts w:ascii="Times New Roman" w:hAnsi="Times New Roman"/>
+          <w:sz w:val="28"/>
+          <w:szCs w:val="28"/>
+        </w:rPr>
+      </w:pPr>
+      <w:r>
+        <w:rPr>
+          <w:rFonts w:ascii="Times New Roman" w:hAnsi="Times New Roman"/>
+          <w:sz w:val="28"/>
+          <w:szCs w:val="28"/>
+        </w:rPr>
+        <w:t>Em muốn nghiên c</w:t>
+      </w:r>
+      <w:r>
+        <w:rPr>
+          <w:rFonts w:ascii="Times New Roman" w:hAnsi="Times New Roman" w:hint="eastAsia"/>
+          <w:sz w:val="28"/>
+          <w:szCs w:val="28"/>
+        </w:rPr>
+        <w:t>ứ</w:t>
+      </w:r>
+      <w:r>
+        <w:rPr>
+          <w:rFonts w:ascii="Times New Roman" w:hAnsi="Times New Roman"/>
+          <w:sz w:val="28"/>
+          <w:szCs w:val="28"/>
+        </w:rPr>
+        <w:t xml:space="preserve">u một phần mềm giúp các </w:t>
+      </w:r>
+      <w:r>
+        <w:rPr>
+          <w:rFonts w:ascii="Times New Roman" w:hAnsi="Times New Roman"/>
+          <w:sz w:val="28"/>
+          <w:szCs w:val="28"/>
+        </w:rPr>
+        <w:t>bác sĩ</w:t>
+      </w:r>
+      <w:r>
+        <w:rPr>
+          <w:rFonts w:ascii="Times New Roman" w:hAnsi="Times New Roman"/>
+          <w:sz w:val="28"/>
+          <w:szCs w:val="28"/>
+        </w:rPr>
+        <w:t xml:space="preserve"> chẩn đoán nhanh và chính xác h</w:t>
+      </w:r>
+      <w:r>
+        <w:rPr>
+          <w:rFonts w:ascii="Times New Roman" w:hAnsi="Times New Roman" w:hint="eastAsia"/>
+          <w:sz w:val="28"/>
+          <w:szCs w:val="28"/>
+        </w:rPr>
+        <w:t>ơ</w:t>
+      </w:r>
+      <w:r>
+        <w:rPr>
+          <w:rFonts w:ascii="Times New Roman" w:hAnsi="Times New Roman"/>
+          <w:sz w:val="28"/>
+          <w:szCs w:val="28"/>
+        </w:rPr>
+        <w:t>n. Giúp đ</w:t>
+      </w:r>
+      <w:r>
+        <w:rPr>
+          <w:rFonts w:ascii="Times New Roman" w:hAnsi="Times New Roman" w:hint="eastAsia"/>
+          <w:sz w:val="28"/>
+          <w:szCs w:val="28"/>
+        </w:rPr>
+        <w:t>ư</w:t>
+      </w:r>
+      <w:r>
+        <w:rPr>
+          <w:rFonts w:ascii="Times New Roman" w:hAnsi="Times New Roman"/>
+          <w:sz w:val="28"/>
+          <w:szCs w:val="28"/>
+        </w:rPr>
+        <w:t>a ra quyết định kịp th</w:t>
+      </w:r>
+      <w:r>
+        <w:rPr>
+          <w:rFonts w:ascii="Times New Roman" w:hAnsi="Times New Roman" w:hint="eastAsia"/>
+          <w:sz w:val="28"/>
+          <w:szCs w:val="28"/>
+        </w:rPr>
+        <w:t>ờ</w:t>
+      </w:r>
+      <w:r>
+        <w:rPr>
+          <w:rFonts w:ascii="Times New Roman" w:hAnsi="Times New Roman"/>
+          <w:sz w:val="28"/>
+          <w:szCs w:val="28"/>
+        </w:rPr>
+        <w:t>i</w:t>
+      </w:r>
+      <w:r>
+        <w:rPr>
+          <w:rFonts w:ascii="Times New Roman" w:hAnsi="Times New Roman"/>
+          <w:sz w:val="28"/>
+          <w:szCs w:val="28"/>
+        </w:rPr>
+        <w:t xml:space="preserve"> cho các bệnh nhân mà không cần hoặc cần rất ít yếu tố con người để đưa ra.</w:t>
+      </w:r>
+    </w:p>
+    <w:p>
+      <w:pPr>
+        <w:jc w:val="both"/>
+        <w:rPr>
+          <w:rFonts w:ascii="Times New Roman" w:hAnsi="Times New Roman"/>
+          <w:sz w:val="28"/>
+          <w:szCs w:val="28"/>
+        </w:rPr>
+      </w:pPr>
     </w:p>
     <w:p>
       <w:pPr>
@@ -1202,7 +2394,7 @@
           <w:color w:val="000000" w:themeColor="text1"/>
         </w:rPr>
       </w:pPr>
-      <w:bookmarkStart w:id="2" w:name="_Toc120539795"/>
+      <w:bookmarkStart w:id="3" w:name="_Toc120544496"/>
       <w:r>
         <w:rPr>
           <w:rFonts w:ascii="Times New Roman" w:hAnsi="Times New Roman" w:cs="Times New Roman"/>
@@ -1210,17 +2402,149 @@
           <w:bCs/>
           <w:color w:val="000000" w:themeColor="text1"/>
         </w:rPr>
-        <w:t>I</w:t>
-      </w:r>
-      <w:r>
+        <w:t>IV. Giả thuyết khoa học</w:t>
+      </w:r>
+      <w:bookmarkEnd w:id="3"/>
+    </w:p>
+    <w:p>
+      <w:pPr>
+        <w:jc w:val="both"/>
+        <w:rPr>
+          <w:rFonts w:ascii="Times New Roman" w:hAnsi="Times New Roman"/>
+          <w:sz w:val="28"/>
+          <w:szCs w:val="28"/>
+        </w:rPr>
+      </w:pPr>
+      <w:r>
+        <w:rPr>
+          <w:rFonts w:ascii="Times New Roman" w:hAnsi="Times New Roman"/>
+          <w:sz w:val="28"/>
+          <w:szCs w:val="28"/>
+        </w:rPr>
+        <w:tab/>
+      </w:r>
+      <w:r>
+        <w:rPr>
+          <w:rFonts w:ascii="Times New Roman" w:hAnsi="Times New Roman"/>
+          <w:sz w:val="28"/>
+          <w:szCs w:val="28"/>
+        </w:rPr>
+        <w:t>Máy tính hiện nay đã có thể tự học hỏi, và xử lí những thông tin như gần giống như con người. Và các các công trình</w:t>
+      </w:r>
+      <w:r>
+        <w:rPr>
+          <w:rFonts w:ascii="Times New Roman" w:hAnsi="Times New Roman"/>
+          <w:sz w:val="28"/>
+          <w:szCs w:val="28"/>
+        </w:rPr>
+        <w:t xml:space="preserve"> nghiên cứu về trí tuệ nhân tạo đã có nhiều bước tiến bộ, đơn cử như những thư viện</w:t>
+      </w:r>
+      <w:r>
+        <w:rPr>
+          <w:rFonts w:ascii="Times New Roman" w:hAnsi="Times New Roman"/>
+          <w:sz w:val="28"/>
+          <w:szCs w:val="28"/>
+        </w:rPr>
+        <w:t xml:space="preserve"> và công nghệ</w:t>
+      </w:r>
+      <w:r>
+        <w:rPr>
+          <w:rFonts w:ascii="Times New Roman" w:hAnsi="Times New Roman"/>
+          <w:sz w:val="28"/>
+          <w:szCs w:val="28"/>
+        </w:rPr>
+        <w:t xml:space="preserve"> giúp người dùng có thể tiến cậ</w:t>
+      </w:r>
+      <w:r>
+        <w:rPr>
+          <w:rFonts w:ascii="Times New Roman" w:hAnsi="Times New Roman"/>
+          <w:sz w:val="28"/>
+          <w:szCs w:val="28"/>
+        </w:rPr>
+        <w:t>n</w:t>
+      </w:r>
+      <w:r>
+        <w:rPr>
+          <w:rFonts w:ascii="Times New Roman" w:hAnsi="Times New Roman"/>
+          <w:sz w:val="28"/>
+          <w:szCs w:val="28"/>
+        </w:rPr>
+        <w:t xml:space="preserve"> trí tuệ nhân tạo một các đơn giản hơn như TensorFlow, OpenCV, Keras, </w:t>
+      </w:r>
+      <w:r>
+        <w:rPr>
+          <w:rFonts w:ascii="Times New Roman" w:hAnsi="Times New Roman"/>
+          <w:sz w:val="28"/>
+          <w:szCs w:val="28"/>
+        </w:rPr>
+        <w:t>PyTorch</w:t>
+      </w:r>
+      <w:r>
+        <w:rPr>
+          <w:rFonts w:ascii="Times New Roman" w:hAnsi="Times New Roman"/>
+          <w:sz w:val="28"/>
+          <w:szCs w:val="28"/>
+        </w:rPr>
+        <w:t>,…</w:t>
+      </w:r>
+    </w:p>
+    <w:p>
+      <w:pPr>
+        <w:jc w:val="both"/>
+        <w:rPr>
+          <w:rFonts w:ascii="Times New Roman" w:hAnsi="Times New Roman"/>
+          <w:sz w:val="28"/>
+          <w:szCs w:val="28"/>
+        </w:rPr>
+      </w:pPr>
+      <w:r>
+        <w:rPr>
+          <w:rFonts w:ascii="Times New Roman" w:hAnsi="Times New Roman"/>
+          <w:sz w:val="28"/>
+          <w:szCs w:val="28"/>
+        </w:rPr>
+        <w:tab/>
+        <w:t>Vậy nếu ta ứng dụng những công nghệ đó vào việc dự đoán khối u trong cơ thể con người thì sao?</w:t>
+      </w:r>
+      <w:r>
+        <w:rPr>
+          <w:rFonts w:ascii="Times New Roman" w:hAnsi="Times New Roman"/>
+          <w:sz w:val="28"/>
+          <w:szCs w:val="28"/>
+        </w:rPr>
+        <w:t xml:space="preserve"> </w:t>
+      </w:r>
+      <w:r>
+        <w:rPr>
+          <w:rFonts w:ascii="Times New Roman" w:hAnsi="Times New Roman"/>
+          <w:sz w:val="28"/>
+          <w:szCs w:val="28"/>
+        </w:rPr>
+        <w:t xml:space="preserve">Việc ta tự động hóa quá trình phân loại khối u giúp giảm thời gian mà bệnh nhân phải đợi kết quả, </w:t>
+      </w:r>
+      <w:r>
+        <w:rPr>
+          <w:rFonts w:ascii="Times New Roman" w:hAnsi="Times New Roman"/>
+          <w:sz w:val="28"/>
+          <w:szCs w:val="28"/>
+        </w:rPr>
+        <w:t>hỗ trợ bác sĩ trong việc đưa ra những liệu trình rõ ràng, tiết kiệm không chỉ thời gian mà còn là tiền bạc.</w:t>
+      </w:r>
+    </w:p>
+    <w:p>
+      <w:pPr>
+        <w:pStyle w:val="Heading1"/>
+        <w:tabs>
+          <w:tab w:val="center" w:pos="4680"/>
+        </w:tabs>
         <w:rPr>
           <w:rFonts w:ascii="Times New Roman" w:hAnsi="Times New Roman" w:cs="Times New Roman"/>
           <w:b/>
           <w:bCs/>
           <w:color w:val="000000" w:themeColor="text1"/>
         </w:rPr>
-        <w:t>I</w:t>
-      </w:r>
+      </w:pPr>
+      <w:bookmarkStart w:id="4" w:name="_Toc120544497"/>
       <w:r>
         <w:rPr>
           <w:rFonts w:ascii="Times New Roman" w:hAnsi="Times New Roman" w:cs="Times New Roman"/>
@@ -1228,7 +2552,8 @@
           <w:bCs/>
           <w:color w:val="000000" w:themeColor="text1"/>
         </w:rPr>
-        <w:t xml:space="preserve">I. </w:t>
+        <w:lastRenderedPageBreak/>
+        <w:t>V</w:t>
       </w:r>
       <w:r>
         <w:rPr>
@@ -1237,7 +2562,7 @@
           <w:bCs/>
           <w:color w:val="000000" w:themeColor="text1"/>
         </w:rPr>
-        <w:t>Quá trình</w:t>
+        <w:t xml:space="preserve">. </w:t>
       </w:r>
       <w:r>
         <w:rPr>
@@ -1246,7 +2571,7 @@
           <w:bCs/>
           <w:color w:val="000000" w:themeColor="text1"/>
         </w:rPr>
-        <w:t xml:space="preserve"> </w:t>
+        <w:t>Quá trình</w:t>
       </w:r>
       <w:r>
         <w:rPr>
@@ -1255,9 +2580,18 @@
           <w:bCs/>
           <w:color w:val="000000" w:themeColor="text1"/>
         </w:rPr>
+        <w:t xml:space="preserve"> </w:t>
+      </w:r>
+      <w:r>
+        <w:rPr>
+          <w:rFonts w:ascii="Times New Roman" w:hAnsi="Times New Roman" w:cs="Times New Roman"/>
+          <w:b/>
+          <w:bCs/>
+          <w:color w:val="000000" w:themeColor="text1"/>
+        </w:rPr>
         <w:t>nghiên cứu</w:t>
       </w:r>
-      <w:bookmarkEnd w:id="2"/>
+      <w:bookmarkEnd w:id="4"/>
       <w:r>
         <w:rPr>
           <w:rFonts w:ascii="Times New Roman" w:hAnsi="Times New Roman" w:cs="Times New Roman"/>
@@ -1467,7 +2801,7 @@
             <wp:cNvGraphicFramePr/>
             <a:graphic xmlns:a="http://schemas.openxmlformats.org/drawingml/2006/main">
               <a:graphicData uri="http://schemas.openxmlformats.org/drawingml/2006/diagram">
-                <dgm:relIds xmlns:dgm="http://schemas.openxmlformats.org/drawingml/2006/diagram" xmlns:r="http://schemas.openxmlformats.org/officeDocument/2006/relationships" r:dm="rId8" r:lo="rId9" r:qs="rId10" r:cs="rId11"/>
+                <dgm:relIds xmlns:dgm="http://schemas.openxmlformats.org/drawingml/2006/diagram" xmlns:r="http://schemas.openxmlformats.org/officeDocument/2006/relationships" r:dm="rId9" r:lo="rId10" r:qs="rId11" r:cs="rId12"/>
               </a:graphicData>
             </a:graphic>
           </wp:inline>
@@ -1521,7 +2855,7 @@
           <w:szCs w:val="32"/>
         </w:rPr>
       </w:pPr>
-      <w:bookmarkStart w:id="3" w:name="_Toc120539796"/>
+      <w:bookmarkStart w:id="5" w:name="_Toc120544498"/>
       <w:r>
         <w:rPr>
           <w:rFonts w:ascii="Times New Roman" w:hAnsi="Times New Roman" w:cs="Times New Roman"/>
@@ -1534,7 +2868,87 @@
         <w:lastRenderedPageBreak/>
         <w:t>A. TensorFlow</w:t>
       </w:r>
-      <w:bookmarkEnd w:id="3"/>
+      <w:bookmarkEnd w:id="5"/>
+    </w:p>
+    <w:p>
+      <w:pPr>
+        <w:jc w:val="both"/>
+        <w:rPr>
+          <w:rFonts w:ascii="Times New Roman" w:hAnsi="Times New Roman"/>
+          <w:sz w:val="28"/>
+          <w:szCs w:val="28"/>
+        </w:rPr>
+      </w:pPr>
+      <w:r>
+        <w:rPr>
+          <w:rFonts w:ascii="Times New Roman" w:hAnsi="Times New Roman"/>
+          <w:sz w:val="28"/>
+          <w:szCs w:val="28"/>
+        </w:rPr>
+        <w:t>Với phương pháp lập trình thông thường thì việc dữ đoán sẽ rất khó khăn, ta vừa phải tìm ra quy luật và các logic để tạo ra một hệ thống có thể dự đoán. Nhưng nếu ta dung Machine Learning thì công việc của ta sẽ đơn giản hơn rất nhiều. Ta chỉ việc cho máy xem một lượng lớn dữ liệu của các loại bệnh và kết quả của các dữ liệu đó, thì máy tính sẽ tự rút ra được quy luật là dự đoán chúng.</w:t>
+      </w:r>
+    </w:p>
+    <w:p>
+      <w:pPr>
+        <w:jc w:val="both"/>
+        <w:rPr>
+          <w:rFonts w:ascii="Times New Roman" w:hAnsi="Times New Roman"/>
+          <w:sz w:val="28"/>
+          <w:szCs w:val="28"/>
+        </w:rPr>
+      </w:pPr>
+    </w:p>
+    <w:p>
+      <w:pPr>
+        <w:jc w:val="both"/>
+        <w:rPr>
+          <w:rFonts w:ascii="Times New Roman" w:hAnsi="Times New Roman"/>
+          <w:sz w:val="28"/>
+          <w:szCs w:val="28"/>
+        </w:rPr>
+      </w:pPr>
+      <w:r>
+        <w:rPr>
+          <w:rFonts w:ascii="Times New Roman" w:hAnsi="Times New Roman"/>
+          <w:sz w:val="28"/>
+          <w:szCs w:val="28"/>
+        </w:rPr>
+        <w:drawing>
+          <wp:inline distT="0" distB="0" distL="0" distR="0" wp14:anchorId="75405EBC" wp14:editId="38DEE5AA">
+            <wp:extent cx="5943600" cy="1801495"/>
+            <wp:effectExtent l="0" t="0" r="0" b="8255"/>
+            <wp:docPr id="19" name="Picture 19" descr="Graphical user interface, application&#10;&#10;Description automatically generated with medium confidence"/>
+            <wp:cNvGraphicFramePr>
+              <a:graphicFrameLocks xmlns:a="http://schemas.openxmlformats.org/drawingml/2006/main" noChangeAspect="1"/>
+            </wp:cNvGraphicFramePr>
+            <a:graphic xmlns:a="http://schemas.openxmlformats.org/drawingml/2006/main">
+              <a:graphicData uri="http://schemas.openxmlformats.org/drawingml/2006/picture">
+                <pic:pic xmlns:pic="http://schemas.openxmlformats.org/drawingml/2006/picture">
+                  <pic:nvPicPr>
+                    <pic:cNvPr id="19" name="Picture 19" descr="Graphical user interface, application&#10;&#10;Description automatically generated with medium confidence"/>
+                    <pic:cNvPicPr/>
+                  </pic:nvPicPr>
+                  <pic:blipFill>
+                    <a:blip r:embed="rId14"/>
+                    <a:stretch>
+                      <a:fillRect/>
+                    </a:stretch>
+                  </pic:blipFill>
+                  <pic:spPr>
+                    <a:xfrm>
+                      <a:off x="0" y="0"/>
+                      <a:ext cx="5943600" cy="1801495"/>
+                    </a:xfrm>
+                    <a:prstGeom prst="rect">
+                      <a:avLst/>
+                    </a:prstGeom>
+                  </pic:spPr>
+                </pic:pic>
+              </a:graphicData>
+            </a:graphic>
+          </wp:inline>
+        </w:drawing>
+      </w:r>
     </w:p>
     <w:p>
       <w:pPr>
@@ -1546,9 +2960,7 @@
           <w:szCs w:val="28"/>
         </w:rPr>
       </w:pPr>
-    </w:p>
-    <w:p>
-      <w:pPr>
+      <w:r>
         <w:rPr>
           <w:rFonts w:ascii="Times New Roman" w:hAnsi="Times New Roman"/>
           <w:b/>
@@ -1556,8 +2968,45 @@
           <w:sz w:val="28"/>
           <w:szCs w:val="28"/>
         </w:rPr>
-      </w:pPr>
-      <w:r>
+        <w:drawing>
+          <wp:inline distT="0" distB="0" distL="0" distR="0" wp14:anchorId="4D7B9065" wp14:editId="4B8AA2CF">
+            <wp:extent cx="5943600" cy="1887220"/>
+            <wp:effectExtent l="0" t="0" r="0" b="0"/>
+            <wp:docPr id="20" name="Picture 20" descr="Graphical user interface, PowerPoint&#10;&#10;Description automatically generated"/>
+            <wp:cNvGraphicFramePr>
+              <a:graphicFrameLocks xmlns:a="http://schemas.openxmlformats.org/drawingml/2006/main" noChangeAspect="1"/>
+            </wp:cNvGraphicFramePr>
+            <a:graphic xmlns:a="http://schemas.openxmlformats.org/drawingml/2006/main">
+              <a:graphicData uri="http://schemas.openxmlformats.org/drawingml/2006/picture">
+                <pic:pic xmlns:pic="http://schemas.openxmlformats.org/drawingml/2006/picture">
+                  <pic:nvPicPr>
+                    <pic:cNvPr id="20" name="Picture 20" descr="Graphical user interface, PowerPoint&#10;&#10;Description automatically generated"/>
+                    <pic:cNvPicPr/>
+                  </pic:nvPicPr>
+                  <pic:blipFill>
+                    <a:blip r:embed="rId15"/>
+                    <a:stretch>
+                      <a:fillRect/>
+                    </a:stretch>
+                  </pic:blipFill>
+                  <pic:spPr>
+                    <a:xfrm>
+                      <a:off x="0" y="0"/>
+                      <a:ext cx="5943600" cy="1887220"/>
+                    </a:xfrm>
+                    <a:prstGeom prst="rect">
+                      <a:avLst/>
+                    </a:prstGeom>
+                  </pic:spPr>
+                </pic:pic>
+              </a:graphicData>
+            </a:graphic>
+          </wp:inline>
+        </w:drawing>
+      </w:r>
+    </w:p>
+    <w:p>
+      <w:pPr>
         <w:rPr>
           <w:rFonts w:ascii="Times New Roman" w:hAnsi="Times New Roman"/>
           <w:b/>
@@ -1565,11 +3014,52 @@
           <w:sz w:val="28"/>
           <w:szCs w:val="28"/>
         </w:rPr>
+      </w:pPr>
+    </w:p>
+    <w:p>
+      <w:pPr>
+        <w:spacing w:after="160" w:line="259" w:lineRule="auto"/>
+        <w:rPr>
+          <w:rFonts w:ascii="Times New Roman" w:hAnsi="Times New Roman"/>
+          <w:b/>
+          <w:bCs/>
+          <w:sz w:val="28"/>
+          <w:szCs w:val="28"/>
+        </w:rPr>
+      </w:pPr>
+      <w:r>
+        <w:rPr>
+          <w:rFonts w:ascii="Times New Roman" w:hAnsi="Times New Roman"/>
+          <w:b/>
+          <w:bCs/>
+          <w:sz w:val="28"/>
+          <w:szCs w:val="28"/>
+        </w:rPr>
+        <w:br w:type="page"/>
+      </w:r>
+    </w:p>
+    <w:p>
+      <w:pPr>
+        <w:rPr>
+          <w:rFonts w:ascii="Times New Roman" w:hAnsi="Times New Roman"/>
+          <w:sz w:val="28"/>
+          <w:szCs w:val="28"/>
+        </w:rPr>
+      </w:pPr>
+      <w:r>
+        <w:rPr>
+          <w:rFonts w:ascii="Times New Roman" w:hAnsi="Times New Roman"/>
+          <w:b/>
+          <w:bCs/>
+          <w:sz w:val="28"/>
+          <w:szCs w:val="28"/>
+        </w:rPr>
+        <w:lastRenderedPageBreak/>
         <w:t>Tạo model</w:t>
       </w:r>
     </w:p>
-    <w:bookmarkStart w:id="4" w:name="_MON_1725906087"/>
-    <w:bookmarkEnd w:id="4"/>
+    <w:bookmarkStart w:id="6" w:name="_MON_1725906087"/>
+    <w:bookmarkEnd w:id="6"/>
     <w:p>
       <w:pPr>
         <w:rPr>
@@ -1609,10 +3099,10 @@
             <v:path o:extrusionok="f" gradientshapeok="t" o:connecttype="rect"/>
             <o:lock v:ext="edit" aspectratio="t"/>
           </v:shapetype>
-          <v:shape id="_x0000_i1105" type="#_x0000_t75" alt="" style="width:468.45pt;height:346.85pt;mso-width-percent:0;mso-height-percent:0;mso-width-percent:0;mso-height-percent:0" o:ole="">
-            <v:imagedata r:id="rId13" o:title=""/>
+          <v:shape id="_x0000_i1025" type="#_x0000_t75" alt="" style="width:468.45pt;height:346.85pt;mso-width-percent:0;mso-height-percent:0;mso-width-percent:0;mso-height-percent:0" o:ole="">
+            <v:imagedata r:id="rId16" o:title=""/>
           </v:shape>
-          <o:OLEObject Type="Embed" ProgID="Word.Document.12" ShapeID="_x0000_i1105" DrawAspect="Content" ObjectID="_1731153201" r:id="rId14">
+          <o:OLEObject Type="Embed" ProgID="Word.Document.12" ShapeID="_x0000_i1025" DrawAspect="Content" ObjectID="_1731172976" r:id="rId17">
             <o:FieldCodes>\s</o:FieldCodes>
           </o:OLEObject>
         </w:object>
@@ -1836,23 +3326,7 @@
           <w:sz w:val="28"/>
           <w:szCs w:val="28"/>
         </w:rPr>
-        <w:t xml:space="preserve">&lt;bộ dữ liệu để </w:t>
-      </w:r>
-      <w:r>
-        <w:rPr>
-          <w:rFonts w:ascii="Times New Roman" w:hAnsi="Times New Roman"/>
-          <w:sz w:val="28"/>
-          <w:szCs w:val="28"/>
-        </w:rPr>
-        <w:t>trainning</w:t>
-      </w:r>
-      <w:r>
-        <w:rPr>
-          <w:rFonts w:ascii="Times New Roman" w:hAnsi="Times New Roman"/>
-          <w:sz w:val="28"/>
-          <w:szCs w:val="28"/>
-        </w:rPr>
-        <w:t>&gt;</w:t>
+        <w:t>&lt;bộ dữ liệu để trainning&gt;</w:t>
       </w:r>
     </w:p>
     <w:p>
@@ -1923,34 +3397,16 @@
     </w:p>
     <w:p>
       <w:pPr>
-        <w:ind w:firstLine="720"/>
-        <w:rPr>
-          <w:rFonts w:ascii="Times New Roman" w:hAnsi="Times New Roman"/>
-          <w:sz w:val="28"/>
-          <w:szCs w:val="28"/>
-        </w:rPr>
-      </w:pPr>
-    </w:p>
-    <w:p>
-      <w:pPr>
-        <w:rPr>
-          <w:rFonts w:ascii="Times New Roman" w:hAnsi="Times New Roman"/>
-          <w:sz w:val="28"/>
-          <w:szCs w:val="28"/>
-        </w:rPr>
-      </w:pPr>
-    </w:p>
-    <w:p>
-      <w:pPr>
-        <w:rPr>
-          <w:rFonts w:ascii="Times New Roman" w:hAnsi="Times New Roman"/>
-          <w:sz w:val="28"/>
-          <w:szCs w:val="28"/>
-        </w:rPr>
-      </w:pPr>
-      <w:r>
-        <w:rPr>
-          <w:rFonts w:ascii="Times New Roman" w:hAnsi="Times New Roman"/>
+        <w:rPr>
+          <w:rFonts w:ascii="Times New Roman" w:hAnsi="Times New Roman"/>
+          <w:sz w:val="28"/>
+          <w:szCs w:val="28"/>
+        </w:rPr>
+      </w:pPr>
+      <w:r>
+        <w:rPr>
+          <w:rFonts w:ascii="Times New Roman" w:hAnsi="Times New Roman"/>
+          <w:noProof/>
           <w:sz w:val="28"/>
           <w:szCs w:val="28"/>
         </w:rPr>
@@ -1971,7 +3427,7 @@
                     <pic:cNvPicPr/>
                   </pic:nvPicPr>
                   <pic:blipFill>
-                    <a:blip r:embed="rId15"/>
+                    <a:blip r:embed="rId18"/>
                     <a:stretch>
                       <a:fillRect/>
                     </a:stretch>
@@ -2000,6 +3456,7 @@
       <w:r>
         <w:rPr>
           <w:rFonts w:ascii="Times New Roman" w:hAnsi="Times New Roman"/>
+          <w:noProof/>
           <w:sz w:val="28"/>
           <w:szCs w:val="28"/>
         </w:rPr>
@@ -2019,7 +3476,7 @@
                     <pic:cNvPicPr/>
                   </pic:nvPicPr>
                   <pic:blipFill>
-                    <a:blip r:embed="rId16"/>
+                    <a:blip r:embed="rId19"/>
                     <a:stretch>
                       <a:fillRect/>
                     </a:stretch>
@@ -2078,8 +3535,8 @@
         <w:lastRenderedPageBreak/>
         <w:t>Tạo các Datasets</w:t>
       </w:r>
-      <w:bookmarkStart w:id="5" w:name="_MON_1725906653"/>
-      <w:bookmarkEnd w:id="5"/>
+      <w:bookmarkStart w:id="7" w:name="_MON_1725906653"/>
+      <w:bookmarkEnd w:id="7"/>
       <w:r>
         <w:rPr>
           <w:rFonts w:ascii="Times New Roman" w:hAnsi="Times New Roman"/>
@@ -2090,10 +3547,10 @@
           <w:szCs w:val="28"/>
         </w:rPr>
         <w:object w:dxaOrig="9360" w:dyaOrig="5437" w14:anchorId="3BE6FDEF">
-          <v:shape id="_x0000_i1103" type="#_x0000_t75" alt="" style="width:468.45pt;height:271.6pt;mso-width-percent:0;mso-height-percent:0;mso-width-percent:0;mso-height-percent:0" o:ole="">
-            <v:imagedata r:id="rId17" o:title=""/>
+          <v:shape id="_x0000_i1026" type="#_x0000_t75" alt="" style="width:468.45pt;height:271.6pt;mso-width-percent:0;mso-height-percent:0;mso-width-percent:0;mso-height-percent:0" o:ole="">
+            <v:imagedata r:id="rId20" o:title=""/>
           </v:shape>
-          <o:OLEObject Type="Embed" ProgID="Word.Document.12" ShapeID="_x0000_i1103" DrawAspect="Content" ObjectID="_1731153202" r:id="rId18">
+          <o:OLEObject Type="Embed" ProgID="Word.Document.12" ShapeID="_x0000_i1026" DrawAspect="Content" ObjectID="_1731172977" r:id="rId21">
             <o:FieldCodes>\s</o:FieldCodes>
           </o:OLEObject>
         </w:object>
@@ -2123,8 +3580,8 @@
         <w:t>Tiến hành fit Model</w:t>
       </w:r>
     </w:p>
-    <w:bookmarkStart w:id="6" w:name="_MON_1725906804"/>
-    <w:bookmarkEnd w:id="6"/>
+    <w:bookmarkStart w:id="8" w:name="_MON_1725906804"/>
+    <w:bookmarkEnd w:id="8"/>
     <w:p>
       <w:pPr>
         <w:tabs>
@@ -2148,10 +3605,10 @@
           <w:szCs w:val="28"/>
         </w:rPr>
         <w:object w:dxaOrig="9360" w:dyaOrig="3690" w14:anchorId="2D091A10">
-          <v:shape id="_x0000_i1104" type="#_x0000_t75" alt="" style="width:468.45pt;height:184.3pt;mso-width-percent:0;mso-height-percent:0;mso-width-percent:0;mso-height-percent:0" o:ole="">
-            <v:imagedata r:id="rId19" o:title=""/>
+          <v:shape id="_x0000_i1027" type="#_x0000_t75" alt="" style="width:468.45pt;height:184.3pt;mso-width-percent:0;mso-height-percent:0;mso-width-percent:0;mso-height-percent:0" o:ole="">
+            <v:imagedata r:id="rId22" o:title=""/>
           </v:shape>
-          <o:OLEObject Type="Embed" ProgID="Word.Document.12" ShapeID="_x0000_i1104" DrawAspect="Content" ObjectID="_1731153203" r:id="rId20">
+          <o:OLEObject Type="Embed" ProgID="Word.Document.12" ShapeID="_x0000_i1027" DrawAspect="Content" ObjectID="_1731172978" r:id="rId23">
             <o:FieldCodes>\s</o:FieldCodes>
           </o:OLEObject>
         </w:object>
@@ -2190,20 +3647,6 @@
         </w:rPr>
         <w:t>lớn</w:t>
       </w:r>
-    </w:p>
-    <w:p>
-      <w:pPr>
-        <w:tabs>
-          <w:tab w:val="left" w:pos="1879"/>
-        </w:tabs>
-        <w:rPr>
-          <w:rFonts w:ascii="Times New Roman" w:hAnsi="Times New Roman"/>
-          <w:b/>
-          <w:bCs/>
-          <w:sz w:val="28"/>
-          <w:szCs w:val="28"/>
-        </w:rPr>
-      </w:pPr>
     </w:p>
     <w:p>
       <w:pPr>
@@ -2693,7 +4136,6 @@
                 <w:sz w:val="28"/>
                 <w:szCs w:val="28"/>
               </w:rPr>
-              <w:lastRenderedPageBreak/>
               <w:t>Phổi có khối u</w:t>
             </w:r>
           </w:p>
@@ -2908,7 +4350,7 @@
                     </pic:cNvPicPr>
                   </pic:nvPicPr>
                   <pic:blipFill>
-                    <a:blip r:embed="rId21" cstate="print">
+                    <a:blip r:embed="rId24" cstate="print">
                       <a:extLst>
                         <a:ext uri="{28A0092B-C50C-407E-A947-70E740481C1C}">
                           <a14:useLocalDpi xmlns:a14="http://schemas.microsoft.com/office/drawing/2010/main" val="0"/>
@@ -3784,7 +5226,7 @@
             <wp:cNvGraphicFramePr/>
             <a:graphic xmlns:a="http://schemas.openxmlformats.org/drawingml/2006/main">
               <a:graphicData uri="http://schemas.openxmlformats.org/drawingml/2006/chart">
-                <c:chart xmlns:c="http://schemas.openxmlformats.org/drawingml/2006/chart" xmlns:r="http://schemas.openxmlformats.org/officeDocument/2006/relationships" r:id="rId22"/>
+                <c:chart xmlns:c="http://schemas.openxmlformats.org/drawingml/2006/chart" xmlns:r="http://schemas.openxmlformats.org/officeDocument/2006/relationships" r:id="rId25"/>
               </a:graphicData>
             </a:graphic>
           </wp:inline>
@@ -3841,7 +5283,7 @@
           <w:szCs w:val="32"/>
         </w:rPr>
       </w:pPr>
-      <w:bookmarkStart w:id="7" w:name="_Toc120539797"/>
+      <w:bookmarkStart w:id="9" w:name="_Toc120544499"/>
       <w:r>
         <w:rPr>
           <w:rFonts w:ascii="Times New Roman" w:hAnsi="Times New Roman" w:cs="Times New Roman"/>
@@ -3854,7 +5296,7 @@
         <w:lastRenderedPageBreak/>
         <w:t>B. OpenCV</w:t>
       </w:r>
-      <w:bookmarkEnd w:id="7"/>
+      <w:bookmarkEnd w:id="9"/>
     </w:p>
     <w:p>
       <w:pPr>
@@ -3990,6 +5432,7 @@
       <w:r>
         <w:rPr>
           <w:rFonts w:ascii="Times New Roman" w:hAnsi="Times New Roman"/>
+          <w:noProof/>
           <w:sz w:val="28"/>
           <w:szCs w:val="28"/>
         </w:rPr>
@@ -4017,7 +5460,7 @@
                     <pic:cNvPicPr/>
                   </pic:nvPicPr>
                   <pic:blipFill>
-                    <a:blip r:embed="rId23">
+                    <a:blip r:embed="rId26">
                       <a:extLst>
                         <a:ext uri="{28A0092B-C50C-407E-A947-70E740481C1C}">
                           <a14:useLocalDpi xmlns:a14="http://schemas.microsoft.com/office/drawing/2010/main" val="0"/>
@@ -4079,7 +5522,7 @@
                     </pic:cNvPicPr>
                   </pic:nvPicPr>
                   <pic:blipFill>
-                    <a:blip r:embed="rId24">
+                    <a:blip r:embed="rId27">
                       <a:extLst>
                         <a:ext uri="{28A0092B-C50C-407E-A947-70E740481C1C}">
                           <a14:useLocalDpi xmlns:a14="http://schemas.microsoft.com/office/drawing/2010/main" val="0"/>
@@ -4508,6 +5951,7 @@
       <w:r>
         <w:rPr>
           <w:rFonts w:ascii="Times New Roman" w:hAnsi="Times New Roman"/>
+          <w:noProof/>
           <w:color w:val="000000" w:themeColor="text1"/>
           <w:sz w:val="28"/>
           <w:szCs w:val="28"/>
@@ -4536,7 +5980,7 @@
                     <pic:cNvPicPr/>
                   </pic:nvPicPr>
                   <pic:blipFill>
-                    <a:blip r:embed="rId25">
+                    <a:blip r:embed="rId28">
                       <a:extLst>
                         <a:ext uri="{28A0092B-C50C-407E-A947-70E740481C1C}">
                           <a14:useLocalDpi xmlns:a14="http://schemas.microsoft.com/office/drawing/2010/main" val="0"/>
@@ -4603,6 +6047,7 @@
       <w:r>
         <w:rPr>
           <w:rFonts w:ascii="Times New Roman" w:hAnsi="Times New Roman"/>
+          <w:noProof/>
           <w:color w:val="000000" w:themeColor="text1"/>
           <w:sz w:val="28"/>
           <w:szCs w:val="28"/>
@@ -4623,7 +6068,7 @@
                     <pic:cNvPicPr/>
                   </pic:nvPicPr>
                   <pic:blipFill>
-                    <a:blip r:embed="rId26"/>
+                    <a:blip r:embed="rId29"/>
                     <a:stretch>
                       <a:fillRect/>
                     </a:stretch>
@@ -4695,7 +6140,7 @@
           <w:szCs w:val="28"/>
         </w:rPr>
         <w:lastRenderedPageBreak/>
-        <w:t xml:space="preserve">Tạo </w:t>
+        <w:t>Tạo CascadeClassifier</w:t>
       </w:r>
       <w:r>
         <w:rPr>
@@ -4706,22 +6151,11 @@
           <w:sz w:val="28"/>
           <w:szCs w:val="28"/>
         </w:rPr>
-        <w:t>CascadeClassifier</w:t>
-      </w:r>
-      <w:r>
-        <w:rPr>
-          <w:rFonts w:ascii="Times New Roman" w:hAnsi="Times New Roman"/>
-          <w:b/>
-          <w:bCs/>
-          <w:color w:val="000000" w:themeColor="text1"/>
-          <w:sz w:val="28"/>
-          <w:szCs w:val="28"/>
-        </w:rPr>
         <w:t xml:space="preserve"> và xác định khối u</w:t>
       </w:r>
     </w:p>
-    <w:bookmarkStart w:id="8" w:name="_MON_1731151717"/>
-    <w:bookmarkEnd w:id="8"/>
+    <w:bookmarkStart w:id="10" w:name="_MON_1731151717"/>
+    <w:bookmarkEnd w:id="10"/>
     <w:p>
       <w:pPr>
         <w:spacing w:after="160" w:line="259" w:lineRule="auto"/>
@@ -4740,10 +6174,10 @@
           <w:szCs w:val="32"/>
         </w:rPr>
         <w:object w:dxaOrig="9360" w:dyaOrig="3669" w14:anchorId="2A5FEE96">
-          <v:shape id="_x0000_i1106" type="#_x0000_t75" style="width:468pt;height:183.45pt" o:ole="">
-            <v:imagedata r:id="rId27" o:title=""/>
+          <v:shape id="_x0000_i1028" type="#_x0000_t75" style="width:468pt;height:183.45pt" o:ole="">
+            <v:imagedata r:id="rId30" o:title=""/>
           </v:shape>
-          <o:OLEObject Type="Embed" ProgID="Word.Document.8" ShapeID="_x0000_i1106" DrawAspect="Content" ObjectID="_1731153204" r:id="rId28">
+          <o:OLEObject Type="Embed" ProgID="Word.Document.8" ShapeID="_x0000_i1028" DrawAspect="Content" ObjectID="_1731172979" r:id="rId31">
             <o:FieldCodes>\s</o:FieldCodes>
           </o:OLEObject>
         </w:object>
@@ -4764,6 +6198,7 @@
       <w:r>
         <w:rPr>
           <w:rFonts w:ascii="Times New Roman" w:hAnsi="Times New Roman"/>
+          <w:noProof/>
           <w:color w:val="000000" w:themeColor="text1"/>
           <w:sz w:val="32"/>
           <w:szCs w:val="32"/>
@@ -4784,7 +6219,7 @@
                     <pic:cNvPicPr/>
                   </pic:nvPicPr>
                   <pic:blipFill>
-                    <a:blip r:embed="rId29"/>
+                    <a:blip r:embed="rId32"/>
                     <a:stretch>
                       <a:fillRect/>
                     </a:stretch>
@@ -4809,6 +6244,7 @@
           <w:rFonts w:ascii="Times New Roman" w:hAnsi="Times New Roman"/>
           <w:b/>
           <w:bCs/>
+          <w:noProof/>
           <w:color w:val="000000" w:themeColor="text1"/>
           <w:sz w:val="32"/>
           <w:szCs w:val="32"/>
@@ -4829,7 +6265,7 @@
                     <pic:cNvPicPr/>
                   </pic:nvPicPr>
                   <pic:blipFill>
-                    <a:blip r:embed="rId30"/>
+                    <a:blip r:embed="rId33"/>
                     <a:stretch>
                       <a:fillRect/>
                     </a:stretch>
@@ -5014,30 +6450,97 @@
         <w:jc w:val="both"/>
         <w:rPr>
           <w:rFonts w:ascii="Times New Roman" w:hAnsi="Times New Roman"/>
-          <w:sz w:val="28"/>
-          <w:szCs w:val="28"/>
-        </w:rPr>
-      </w:pPr>
-      <w:r>
-        <w:rPr>
-          <w:rFonts w:ascii="Times New Roman" w:hAnsi="Times New Roman"/>
-          <w:noProof/>
+          <w:b/>
+          <w:bCs/>
+          <w:sz w:val="28"/>
+          <w:szCs w:val="28"/>
+        </w:rPr>
+      </w:pPr>
+      <w:r>
+        <w:rPr>
+          <w:rFonts w:ascii="Times New Roman" w:hAnsi="Times New Roman"/>
+          <w:b/>
+          <w:bCs/>
+          <w:sz w:val="28"/>
+          <w:szCs w:val="28"/>
+        </w:rPr>
+        <w:t>Cách sử dụng</w:t>
+      </w:r>
+    </w:p>
+    <w:p>
+      <w:pPr>
+        <w:tabs>
+          <w:tab w:val="left" w:pos="720"/>
+          <w:tab w:val="left" w:pos="1879"/>
+        </w:tabs>
+        <w:jc w:val="both"/>
+        <w:rPr>
+          <w:rFonts w:ascii="Times New Roman" w:hAnsi="Times New Roman"/>
+          <w:sz w:val="28"/>
+          <w:szCs w:val="28"/>
+        </w:rPr>
+      </w:pPr>
+      <w:r>
+        <w:rPr>
+          <w:rFonts w:ascii="Times New Roman" w:hAnsi="Times New Roman"/>
+          <w:b/>
+          <w:bCs/>
+          <w:sz w:val="28"/>
+          <w:szCs w:val="28"/>
+        </w:rPr>
+        <w:tab/>
+      </w:r>
+      <w:r>
+        <w:rPr>
+          <w:rFonts w:ascii="Times New Roman" w:hAnsi="Times New Roman"/>
+          <w:sz w:val="28"/>
+          <w:szCs w:val="28"/>
+        </w:rPr>
+        <w:t>Bước 1: Tải phim chụp của các bệnh nhân lên</w:t>
+      </w:r>
+      <w:r>
+        <w:rPr>
+          <w:rFonts w:ascii="Times New Roman" w:hAnsi="Times New Roman"/>
+          <w:sz w:val="28"/>
+          <w:szCs w:val="28"/>
+        </w:rPr>
+        <w:t xml:space="preserve">, và ấn </w:t>
+      </w:r>
+      <w:r>
+        <w:rPr>
+          <w:rFonts w:ascii="Times New Roman" w:hAnsi="Times New Roman"/>
+          <w:b/>
+          <w:bCs/>
+          <w:sz w:val="28"/>
+          <w:szCs w:val="28"/>
+        </w:rPr>
+        <w:t>Kết quả</w:t>
+      </w:r>
+    </w:p>
+    <w:p>
+      <w:pPr>
+        <w:tabs>
+          <w:tab w:val="left" w:pos="720"/>
+          <w:tab w:val="left" w:pos="1879"/>
+        </w:tabs>
+        <w:jc w:val="both"/>
+        <w:rPr>
+          <w:rFonts w:ascii="Times New Roman" w:hAnsi="Times New Roman"/>
+          <w:sz w:val="28"/>
+          <w:szCs w:val="28"/>
+        </w:rPr>
+      </w:pPr>
+      <w:r>
+        <w:rPr>
+          <w:rFonts w:ascii="Times New Roman" w:hAnsi="Times New Roman"/>
           <w:sz w:val="28"/>
           <w:szCs w:val="28"/>
         </w:rPr>
         <w:drawing>
-          <wp:anchor distT="0" distB="0" distL="114300" distR="114300" simplePos="0" relativeHeight="251659264" behindDoc="1" locked="0" layoutInCell="1" allowOverlap="1" wp14:anchorId="56BE91E9" wp14:editId="4A7982EC">
-            <wp:simplePos x="0" y="0"/>
-            <wp:positionH relativeFrom="margin">
-              <wp:posOffset>456599</wp:posOffset>
-            </wp:positionH>
-            <wp:positionV relativeFrom="paragraph">
-              <wp:posOffset>120082</wp:posOffset>
-            </wp:positionV>
-            <wp:extent cx="4857750" cy="5092065"/>
-            <wp:effectExtent l="0" t="0" r="0" b="0"/>
-            <wp:wrapTopAndBottom/>
-            <wp:docPr id="3" name="Picture 3"/>
+          <wp:inline distT="0" distB="0" distL="0" distR="0" wp14:anchorId="3F45DEFA" wp14:editId="59CD8970">
+            <wp:extent cx="4782217" cy="2219635"/>
+            <wp:effectExtent l="0" t="0" r="0" b="9525"/>
+            <wp:docPr id="17" name="Picture 17" descr="Graphical user interface, application&#10;&#10;Description automatically generated"/>
             <wp:cNvGraphicFramePr>
               <a:graphicFrameLocks xmlns:a="http://schemas.openxmlformats.org/drawingml/2006/main" noChangeAspect="1"/>
             </wp:cNvGraphicFramePr>
@@ -5045,17 +6548,11 @@
               <a:graphicData uri="http://schemas.openxmlformats.org/drawingml/2006/picture">
                 <pic:pic xmlns:pic="http://schemas.openxmlformats.org/drawingml/2006/picture">
                   <pic:nvPicPr>
-                    <pic:cNvPr id="1" name=""/>
+                    <pic:cNvPr id="17" name="Picture 17" descr="Graphical user interface, application&#10;&#10;Description automatically generated"/>
                     <pic:cNvPicPr/>
                   </pic:nvPicPr>
                   <pic:blipFill>
-                    <a:blip r:embed="rId31">
-                      <a:extLst>
-                        <a:ext uri="{28A0092B-C50C-407E-A947-70E740481C1C}">
-                          <a14:useLocalDpi xmlns:a14="http://schemas.microsoft.com/office/drawing/2010/main" val="0"/>
-                        </a:ext>
-                      </a:extLst>
-                    </a:blip>
+                    <a:blip r:embed="rId34"/>
                     <a:stretch>
                       <a:fillRect/>
                     </a:stretch>
@@ -5063,7 +6560,7 @@
                   <pic:spPr>
                     <a:xfrm>
                       <a:off x="0" y="0"/>
-                      <a:ext cx="4857750" cy="5092065"/>
+                      <a:ext cx="4782217" cy="2219635"/>
                     </a:xfrm>
                     <a:prstGeom prst="rect">
                       <a:avLst/>
@@ -5072,9 +6569,74 @@
                 </pic:pic>
               </a:graphicData>
             </a:graphic>
-          </wp:anchor>
+          </wp:inline>
         </w:drawing>
       </w:r>
+    </w:p>
+    <w:p>
+      <w:pPr>
+        <w:tabs>
+          <w:tab w:val="left" w:pos="720"/>
+          <w:tab w:val="left" w:pos="1879"/>
+        </w:tabs>
+        <w:jc w:val="both"/>
+        <w:rPr>
+          <w:rFonts w:ascii="Times New Roman" w:hAnsi="Times New Roman"/>
+          <w:sz w:val="28"/>
+          <w:szCs w:val="28"/>
+        </w:rPr>
+      </w:pPr>
+    </w:p>
+    <w:p>
+      <w:pPr>
+        <w:tabs>
+          <w:tab w:val="left" w:pos="720"/>
+          <w:tab w:val="left" w:pos="1879"/>
+        </w:tabs>
+        <w:jc w:val="both"/>
+        <w:rPr>
+          <w:rFonts w:ascii="Times New Roman" w:hAnsi="Times New Roman"/>
+          <w:sz w:val="28"/>
+          <w:szCs w:val="28"/>
+        </w:rPr>
+      </w:pPr>
+      <w:r>
+        <w:rPr>
+          <w:rFonts w:ascii="Times New Roman" w:hAnsi="Times New Roman"/>
+          <w:sz w:val="28"/>
+          <w:szCs w:val="28"/>
+        </w:rPr>
+        <w:tab/>
+        <w:t>Bước 2: Đợi từ vài giây cho đến vài phút tùy thuộc vào độ lớn của dữ liệu máy cho trả lại cho chúng ta danh sách bệnh nhân kèm với tình trạng bệnh và độ tin cậy của dự đoán</w:t>
+      </w:r>
+    </w:p>
+    <w:p>
+      <w:pPr>
+        <w:tabs>
+          <w:tab w:val="left" w:pos="720"/>
+          <w:tab w:val="left" w:pos="1879"/>
+        </w:tabs>
+        <w:jc w:val="both"/>
+        <w:rPr>
+          <w:rFonts w:ascii="Times New Roman" w:hAnsi="Times New Roman"/>
+          <w:sz w:val="28"/>
+          <w:szCs w:val="28"/>
+        </w:rPr>
+      </w:pPr>
+    </w:p>
+    <w:p>
+      <w:pPr>
+        <w:tabs>
+          <w:tab w:val="left" w:pos="720"/>
+          <w:tab w:val="left" w:pos="1879"/>
+        </w:tabs>
+        <w:jc w:val="both"/>
+        <w:rPr>
+          <w:rFonts w:ascii="Times New Roman" w:hAnsi="Times New Roman"/>
+          <w:sz w:val="28"/>
+          <w:szCs w:val="28"/>
+        </w:rPr>
+      </w:pPr>
     </w:p>
     <w:p>
       <w:pPr>
@@ -5095,6 +6657,49 @@
           <w:bCs/>
           <w:color w:val="000000" w:themeColor="text1"/>
         </w:rPr>
+        <w:drawing>
+          <wp:inline distT="0" distB="0" distL="0" distR="0" wp14:anchorId="4818240C" wp14:editId="321AA023">
+            <wp:extent cx="3638550" cy="3370680"/>
+            <wp:effectExtent l="0" t="0" r="0" b="1270"/>
+            <wp:docPr id="18" name="Picture 18" descr="Table&#10;&#10;Description automatically generated"/>
+            <wp:cNvGraphicFramePr>
+              <a:graphicFrameLocks xmlns:a="http://schemas.openxmlformats.org/drawingml/2006/main" noChangeAspect="1"/>
+            </wp:cNvGraphicFramePr>
+            <a:graphic xmlns:a="http://schemas.openxmlformats.org/drawingml/2006/main">
+              <a:graphicData uri="http://schemas.openxmlformats.org/drawingml/2006/picture">
+                <pic:pic xmlns:pic="http://schemas.openxmlformats.org/drawingml/2006/picture">
+                  <pic:nvPicPr>
+                    <pic:cNvPr id="18" name="Picture 18" descr="Table&#10;&#10;Description automatically generated"/>
+                    <pic:cNvPicPr/>
+                  </pic:nvPicPr>
+                  <pic:blipFill>
+                    <a:blip r:embed="rId35"/>
+                    <a:stretch>
+                      <a:fillRect/>
+                    </a:stretch>
+                  </pic:blipFill>
+                  <pic:spPr>
+                    <a:xfrm>
+                      <a:off x="0" y="0"/>
+                      <a:ext cx="3669722" cy="3399557"/>
+                    </a:xfrm>
+                    <a:prstGeom prst="rect">
+                      <a:avLst/>
+                    </a:prstGeom>
+                  </pic:spPr>
+                </pic:pic>
+              </a:graphicData>
+            </a:graphic>
+          </wp:inline>
+        </w:drawing>
+      </w:r>
+      <w:r>
+        <w:rPr>
+          <w:rFonts w:ascii="Times New Roman" w:hAnsi="Times New Roman"/>
+          <w:b/>
+          <w:bCs/>
+          <w:color w:val="000000" w:themeColor="text1"/>
+        </w:rPr>
         <w:br w:type="page"/>
       </w:r>
     </w:p>
@@ -5108,7 +6713,7 @@
           <w:color w:val="000000" w:themeColor="text1"/>
         </w:rPr>
       </w:pPr>
-      <w:bookmarkStart w:id="9" w:name="_Toc120539798"/>
+      <w:bookmarkStart w:id="11" w:name="_Toc120544500"/>
       <w:r>
         <w:rPr>
           <w:rFonts w:ascii="Times New Roman" w:hAnsi="Times New Roman" w:cs="Times New Roman"/>
@@ -5117,7 +6722,7 @@
           <w:color w:val="000000" w:themeColor="text1"/>
         </w:rPr>
         <w:lastRenderedPageBreak/>
-        <w:t>I</w:t>
+        <w:t>V</w:t>
       </w:r>
       <w:r>
         <w:rPr>
@@ -5126,7 +6731,7 @@
           <w:bCs/>
           <w:color w:val="000000" w:themeColor="text1"/>
         </w:rPr>
-        <w:t>V</w:t>
+        <w:t>I</w:t>
       </w:r>
       <w:r>
         <w:rPr>
@@ -5146,7 +6751,6 @@
         </w:rPr>
         <w:t xml:space="preserve">Kết </w:t>
       </w:r>
-      <w:bookmarkEnd w:id="9"/>
       <w:r>
         <w:rPr>
           <w:rFonts w:ascii="Times New Roman" w:hAnsi="Times New Roman" w:cs="Times New Roman"/>
@@ -5156,6 +6760,7 @@
         </w:rPr>
         <w:t>luận</w:t>
       </w:r>
+      <w:bookmarkEnd w:id="11"/>
     </w:p>
     <w:p>
       <w:pPr>
@@ -5299,7 +6904,7 @@
           <w:color w:val="000000" w:themeColor="text1"/>
         </w:rPr>
       </w:pPr>
-      <w:bookmarkStart w:id="10" w:name="_Toc120539799"/>
+      <w:bookmarkStart w:id="12" w:name="_Toc120544501"/>
       <w:r>
         <w:rPr>
           <w:rFonts w:ascii="Times New Roman" w:hAnsi="Times New Roman" w:cs="Times New Roman"/>
@@ -5316,7 +6921,7 @@
           <w:bCs/>
           <w:color w:val="000000" w:themeColor="text1"/>
         </w:rPr>
-        <w:t xml:space="preserve">. </w:t>
+        <w:t>I</w:t>
       </w:r>
       <w:r>
         <w:rPr>
@@ -5325,9 +6930,45 @@
           <w:bCs/>
           <w:color w:val="000000" w:themeColor="text1"/>
         </w:rPr>
+        <w:t>I</w:t>
+      </w:r>
+      <w:r>
+        <w:rPr>
+          <w:rFonts w:ascii="Times New Roman" w:hAnsi="Times New Roman" w:cs="Times New Roman"/>
+          <w:b/>
+          <w:bCs/>
+          <w:color w:val="000000" w:themeColor="text1"/>
+        </w:rPr>
+        <w:t xml:space="preserve">. </w:t>
+      </w:r>
+      <w:r>
+        <w:rPr>
+          <w:rFonts w:ascii="Times New Roman" w:hAnsi="Times New Roman" w:cs="Times New Roman"/>
+          <w:b/>
+          <w:bCs/>
+          <w:color w:val="000000" w:themeColor="text1"/>
+        </w:rPr>
         <w:t>Tài liệu tham khảo</w:t>
       </w:r>
-      <w:bookmarkEnd w:id="10"/>
+      <w:bookmarkEnd w:id="12"/>
+    </w:p>
+    <w:p>
+      <w:pPr>
+        <w:ind w:firstLine="720"/>
+        <w:rPr>
+          <w:rFonts w:ascii="Times New Roman" w:hAnsi="Times New Roman"/>
+          <w:sz w:val="28"/>
+          <w:szCs w:val="32"/>
+        </w:rPr>
+      </w:pPr>
+      <w:r>
+        <w:rPr>
+          <w:rFonts w:ascii="Times New Roman" w:hAnsi="Times New Roman"/>
+          <w:sz w:val="28"/>
+          <w:szCs w:val="32"/>
+        </w:rPr>
+        <w:t>https://github.com/hieupham1103/Tumor-Detection</w:t>
+      </w:r>
     </w:p>
     <w:p>
       <w:pPr>
@@ -5501,6 +7142,7 @@
       </w:r>
     </w:p>
     <w:sectPr>
+      <w:footerReference w:type="default" r:id="rId36"/>
       <w:pgSz w:w="12240" w:h="15840"/>
       <w:pgMar w:top="1440" w:right="1440" w:bottom="1440" w:left="1440" w:header="720" w:footer="720" w:gutter="0"/>
       <w:cols w:space="720"/>
@@ -5527,6 +7169,59 @@
     </w:p>
   </w:endnote>
 </w:endnotes>
+</file>
+
+<file path=word/footer1.xml><?xml version="1.0" encoding="utf-8"?>
+<w:ftr xmlns:wpc="http://schemas.microsoft.com/office/word/2010/wordprocessingCanvas" xmlns:cx="http://schemas.microsoft.com/office/drawing/2014/chartex" xmlns:cx1="http://schemas.microsoft.com/office/drawing/2015/9/8/chartex" xmlns:cx2="http://schemas.microsoft.com/office/drawing/2015/10/21/chartex" xmlns:cx3="http://schemas.microsoft.com/office/drawing/2016/5/9/chartex" xmlns:cx4="http://schemas.microsoft.com/office/drawing/2016/5/10/chartex" xmlns:cx5="http://schemas.microsoft.com/office/drawing/2016/5/11/chartex" xmlns:cx6="http://schemas.microsoft.com/office/drawing/2016/5/12/chartex" xmlns:cx7="http://schemas.microsoft.com/office/drawing/2016/5/13/chartex" xmlns:cx8="http://schemas.microsoft.com/office/drawing/2016/5/14/chartex" xmlns:mc="http://schemas.openxmlformats.org/markup-compatibility/2006" xmlns:aink="http://schemas.microsoft.com/office/drawing/2016/ink" xmlns:am3d="http://schemas.microsoft.com/office/drawing/2017/model3d" xmlns:o="urn:schemas-microsoft-com:office:office" xmlns:oel="http://schemas.microsoft.com/office/2019/extlst" xmlns:r="http://schemas.openxmlformats.org/officeDocument/2006/relationships" xmlns:m="http://schemas.openxmlformats.org/officeDocument/2006/math" xmlns:v="urn:schemas-microsoft-com:vml" xmlns:wp14="http://schemas.microsoft.com/office/word/2010/wordprocessingDrawing" xmlns:wp="http://schemas.openxmlformats.org/drawingml/2006/wordprocessingDrawing" xmlns:w10="urn:schemas-microsoft-com:office:word" xmlns:w="http://schemas.openxmlformats.org/wordprocessingml/2006/main" xmlns:w14="http://schemas.microsoft.com/office/word/2010/wordml" xmlns:w15="http://schemas.microsoft.com/office/word/2012/wordml" xmlns:w16cex="http://schemas.microsoft.com/office/word/2018/wordml/cex" xmlns:w16cid="http://schemas.microsoft.com/office/word/2016/wordml/cid" xmlns:w16="http://schemas.microsoft.com/office/word/2018/wordml" xmlns:w16sdtdh="http://schemas.microsoft.com/office/word/2020/wordml/sdtdatahash" xmlns:w16se="http://schemas.microsoft.com/office/word/2015/wordml/symex" xmlns:wpg="http://schemas.microsoft.com/office/word/2010/wordprocessingGroup" xmlns:wpi="http://schemas.microsoft.com/office/word/2010/wordprocessingInk" xmlns:wne="http://schemas.microsoft.com/office/word/2006/wordml" xmlns:wps="http://schemas.microsoft.com/office/word/2010/wordprocessingShape" mc:Ignorable="w14 w15 w16se w16cid w16 w16cex w16sdtdh wp14">
+  <w:sdt>
+    <w:sdtPr>
+      <w:id w:val="-1906526673"/>
+      <w:docPartObj>
+        <w:docPartGallery w:val="Page Numbers (Bottom of Page)"/>
+        <w:docPartUnique/>
+      </w:docPartObj>
+    </w:sdtPr>
+    <w:sdtEndPr>
+      <w:rPr>
+        <w:noProof/>
+      </w:rPr>
+    </w:sdtEndPr>
+    <w:sdtContent>
+      <w:p>
+        <w:pPr>
+          <w:pStyle w:val="Footer"/>
+          <w:jc w:val="right"/>
+        </w:pPr>
+        <w:r>
+          <w:fldChar w:fldCharType="begin"/>
+        </w:r>
+        <w:r>
+          <w:instrText xml:space="preserve"> PAGE   \* MERGEFORMAT </w:instrText>
+        </w:r>
+        <w:r>
+          <w:fldChar w:fldCharType="separate"/>
+        </w:r>
+        <w:r>
+          <w:rPr>
+            <w:noProof/>
+          </w:rPr>
+          <w:t>2</w:t>
+        </w:r>
+        <w:r>
+          <w:rPr>
+            <w:noProof/>
+          </w:rPr>
+          <w:fldChar w:fldCharType="end"/>
+        </w:r>
+      </w:p>
+    </w:sdtContent>
+  </w:sdt>
+  <w:p>
+    <w:pPr>
+      <w:pStyle w:val="Footer"/>
+    </w:pPr>
+  </w:p>
+</w:ftr>
 </file>
 
 <file path=word/footnotes.xml><?xml version="1.0" encoding="utf-8"?>
@@ -6585,6 +8280,7 @@
   <w:style w:type="character" w:default="1" w:styleId="DefaultParagraphFont">
     <w:name w:val="Default Paragraph Font"/>
     <w:uiPriority w:val="1"/>
+    <w:semiHidden/>
     <w:unhideWhenUsed/>
   </w:style>
   <w:style w:type="table" w:default="1" w:styleId="TableNormal">
@@ -6869,7 +8565,7 @@
               <a:cs typeface="+mn-cs"/>
             </a:defRPr>
           </a:pPr>
-          <a:endParaRPr lang="en-US"/>
+          <a:endParaRPr lang="vi-VN"/>
         </a:p>
       </c:txPr>
     </c:title>
@@ -7218,7 +8914,7 @@
                 <a:cs typeface="+mn-cs"/>
               </a:defRPr>
             </a:pPr>
-            <a:endParaRPr lang="en-US"/>
+            <a:endParaRPr lang="vi-VN"/>
           </a:p>
         </c:txPr>
         <c:crossAx val="518416144"/>
@@ -7277,7 +8973,7 @@
                 <a:cs typeface="+mn-cs"/>
               </a:defRPr>
             </a:pPr>
-            <a:endParaRPr lang="en-US"/>
+            <a:endParaRPr lang="vi-VN"/>
           </a:p>
         </c:txPr>
         <c:crossAx val="518413192"/>
@@ -7319,7 +9015,7 @@
               <a:cs typeface="+mn-cs"/>
             </a:defRPr>
           </a:pPr>
-          <a:endParaRPr lang="en-US"/>
+          <a:endParaRPr lang="vi-VN"/>
         </a:p>
       </c:txPr>
     </c:legend>
@@ -7356,7 +9052,7 @@
       <a:pPr>
         <a:defRPr/>
       </a:pPr>
-      <a:endParaRPr lang="en-US"/>
+      <a:endParaRPr lang="vi-VN"/>
     </a:p>
   </c:txPr>
   <c:externalData r:id="rId3">
@@ -8832,10 +10528,24 @@
     <dgm:pt modelId="{09F6B6B5-52C0-4299-8AEC-C116620AFE77}" type="parTrans" cxnId="{4BF23F2B-2DD2-4ECB-AED4-1C2CEB0F4661}">
       <dgm:prSet/>
       <dgm:spPr/>
+      <dgm:t>
+        <a:bodyPr/>
+        <a:lstStyle/>
+        <a:p>
+          <a:endParaRPr lang="en-US"/>
+        </a:p>
+      </dgm:t>
     </dgm:pt>
     <dgm:pt modelId="{34F94E4A-4399-4784-9E7C-581E066B6ECB}" type="sibTrans" cxnId="{4BF23F2B-2DD2-4ECB-AED4-1C2CEB0F4661}">
       <dgm:prSet/>
       <dgm:spPr/>
+      <dgm:t>
+        <a:bodyPr/>
+        <a:lstStyle/>
+        <a:p>
+          <a:endParaRPr lang="en-US"/>
+        </a:p>
+      </dgm:t>
     </dgm:pt>
     <dgm:pt modelId="{A6C0F705-0247-D34A-938E-42161EEA26B3}" type="pres">
       <dgm:prSet presAssocID="{64C8E932-7EE6-0C4A-86E7-433C21F192AA}" presName="hierChild1" presStyleCnt="0">
@@ -9087,7 +10797,7 @@
   <dgm:whole/>
   <dgm:extLst>
     <a:ext uri="http://schemas.microsoft.com/office/drawing/2008/diagram">
-      <dsp:dataModelExt xmlns:dsp="http://schemas.microsoft.com/office/drawing/2008/diagram" relId="rId12" minVer="http://schemas.openxmlformats.org/drawingml/2006/diagram"/>
+      <dsp:dataModelExt xmlns:dsp="http://schemas.microsoft.com/office/drawing/2008/diagram" relId="rId13" minVer="http://schemas.openxmlformats.org/drawingml/2006/diagram"/>
     </a:ext>
   </dgm:extLst>
 </dgm:dataModel>

</xml_diff>

<commit_message>
báo cáo lmao lmao x3
</commit_message>
<xml_diff>
--- a/Báo cáo khoa học kĩ thuật.docx
+++ b/Báo cáo khoa học kĩ thuật.docx
@@ -2885,7 +2885,55 @@
           <w:sz w:val="28"/>
           <w:szCs w:val="28"/>
         </w:rPr>
-        <w:t>Với phương pháp lập trình thông thường thì việc dữ đoán sẽ rất khó khăn, ta vừa phải tìm ra quy luật và các logic để tạo ra một hệ thống có thể dự đoán. Nhưng nếu ta dung Machine Learning thì công việc của ta sẽ đơn giản hơn rất nhiều. Ta chỉ việc cho máy xem một lượng lớn dữ liệu của các loại bệnh và kết quả của các dữ liệu đó, thì máy tính sẽ tự rút ra được quy luật là dự đoán chúng.</w:t>
+        <w:t>Với phương pháp lập trình thông thường thì việc d</w:t>
+      </w:r>
+      <w:r>
+        <w:rPr>
+          <w:rFonts w:ascii="Times New Roman" w:hAnsi="Times New Roman"/>
+          <w:sz w:val="28"/>
+          <w:szCs w:val="28"/>
+        </w:rPr>
+        <w:t>ự</w:t>
+      </w:r>
+      <w:r>
+        <w:rPr>
+          <w:rFonts w:ascii="Times New Roman" w:hAnsi="Times New Roman"/>
+          <w:sz w:val="28"/>
+          <w:szCs w:val="28"/>
+        </w:rPr>
+        <w:t xml:space="preserve"> đoán sẽ rất khó khăn, ta vừa phải tìm ra quy luật và các logic để tạo ra một hệ thống có thể dự đoán. Nhưng nếu ta </w:t>
+      </w:r>
+      <w:r>
+        <w:rPr>
+          <w:rFonts w:ascii="Times New Roman" w:hAnsi="Times New Roman"/>
+          <w:sz w:val="28"/>
+          <w:szCs w:val="28"/>
+        </w:rPr>
+        <w:t>dùng</w:t>
+      </w:r>
+      <w:r>
+        <w:rPr>
+          <w:rFonts w:ascii="Times New Roman" w:hAnsi="Times New Roman"/>
+          <w:sz w:val="28"/>
+          <w:szCs w:val="28"/>
+        </w:rPr>
+        <w:t xml:space="preserve"> Machine Learning thì công việc của ta sẽ đơn giản hơn rất nhiều. Ta chỉ việc cho máy xem một lượng lớn dữ liệu của các loại bệnh và kết quả của các dữ liệu đó, thì máy tính sẽ tự rút ra được quy luật</w:t>
+      </w:r>
+      <w:r>
+        <w:rPr>
+          <w:rFonts w:ascii="Times New Roman" w:hAnsi="Times New Roman"/>
+          <w:sz w:val="28"/>
+          <w:szCs w:val="28"/>
+        </w:rPr>
+        <w:t xml:space="preserve"> của riêng nó</w:t>
+      </w:r>
+      <w:r>
+        <w:rPr>
+          <w:rFonts w:ascii="Times New Roman" w:hAnsi="Times New Roman"/>
+          <w:sz w:val="28"/>
+          <w:szCs w:val="28"/>
+        </w:rPr>
+        <w:t>.</w:t>
       </w:r>
     </w:p>
     <w:p>
@@ -2910,6 +2958,7 @@
       <w:r>
         <w:rPr>
           <w:rFonts w:ascii="Times New Roman" w:hAnsi="Times New Roman"/>
+          <w:noProof/>
           <w:sz w:val="28"/>
           <w:szCs w:val="28"/>
         </w:rPr>
@@ -2965,6 +3014,7 @@
           <w:rFonts w:ascii="Times New Roman" w:hAnsi="Times New Roman"/>
           <w:b/>
           <w:bCs/>
+          <w:noProof/>
           <w:sz w:val="28"/>
           <w:szCs w:val="28"/>
         </w:rPr>
@@ -3102,7 +3152,7 @@
           <v:shape id="_x0000_i1025" type="#_x0000_t75" alt="" style="width:468.45pt;height:346.85pt;mso-width-percent:0;mso-height-percent:0;mso-width-percent:0;mso-height-percent:0" o:ole="">
             <v:imagedata r:id="rId16" o:title=""/>
           </v:shape>
-          <o:OLEObject Type="Embed" ProgID="Word.Document.12" ShapeID="_x0000_i1025" DrawAspect="Content" ObjectID="_1731172976" r:id="rId17">
+          <o:OLEObject Type="Embed" ProgID="Word.Document.12" ShapeID="_x0000_i1025" DrawAspect="Content" ObjectID="_1731175768" r:id="rId17">
             <o:FieldCodes>\s</o:FieldCodes>
           </o:OLEObject>
         </w:object>
@@ -3550,7 +3600,7 @@
           <v:shape id="_x0000_i1026" type="#_x0000_t75" alt="" style="width:468.45pt;height:271.6pt;mso-width-percent:0;mso-height-percent:0;mso-width-percent:0;mso-height-percent:0" o:ole="">
             <v:imagedata r:id="rId20" o:title=""/>
           </v:shape>
-          <o:OLEObject Type="Embed" ProgID="Word.Document.12" ShapeID="_x0000_i1026" DrawAspect="Content" ObjectID="_1731172977" r:id="rId21">
+          <o:OLEObject Type="Embed" ProgID="Word.Document.12" ShapeID="_x0000_i1026" DrawAspect="Content" ObjectID="_1731175769" r:id="rId21">
             <o:FieldCodes>\s</o:FieldCodes>
           </o:OLEObject>
         </w:object>
@@ -3608,7 +3658,7 @@
           <v:shape id="_x0000_i1027" type="#_x0000_t75" alt="" style="width:468.45pt;height:184.3pt;mso-width-percent:0;mso-height-percent:0;mso-width-percent:0;mso-height-percent:0" o:ole="">
             <v:imagedata r:id="rId22" o:title=""/>
           </v:shape>
-          <o:OLEObject Type="Embed" ProgID="Word.Document.12" ShapeID="_x0000_i1027" DrawAspect="Content" ObjectID="_1731172978" r:id="rId23">
+          <o:OLEObject Type="Embed" ProgID="Word.Document.12" ShapeID="_x0000_i1027" DrawAspect="Content" ObjectID="_1731175770" r:id="rId23">
             <o:FieldCodes>\s</o:FieldCodes>
           </o:OLEObject>
         </w:object>
@@ -3621,12 +3671,22 @@
         </w:tabs>
         <w:rPr>
           <w:rFonts w:ascii="Times New Roman" w:hAnsi="Times New Roman"/>
+          <w:i/>
+          <w:iCs/>
+          <w:sz w:val="28"/>
+          <w:szCs w:val="28"/>
+        </w:rPr>
+      </w:pPr>
+      <w:r>
+        <w:rPr>
+          <w:rFonts w:ascii="Times New Roman" w:hAnsi="Times New Roman"/>
           <w:b/>
           <w:bCs/>
           <w:sz w:val="28"/>
           <w:szCs w:val="28"/>
         </w:rPr>
-      </w:pPr>
+        <w:t xml:space="preserve">Tiến hành thử nghiệm trên bộ dữ liệu </w:t>
+      </w:r>
       <w:r>
         <w:rPr>
           <w:rFonts w:ascii="Times New Roman" w:hAnsi="Times New Roman"/>
@@ -3635,66 +3695,7 @@
           <w:sz w:val="28"/>
           <w:szCs w:val="28"/>
         </w:rPr>
-        <w:t xml:space="preserve">Tiến hành thử nghiệm trên bộ dữ liệu </w:t>
-      </w:r>
-      <w:r>
-        <w:rPr>
-          <w:rFonts w:ascii="Times New Roman" w:hAnsi="Times New Roman"/>
-          <w:b/>
-          <w:bCs/>
-          <w:sz w:val="28"/>
-          <w:szCs w:val="28"/>
-        </w:rPr>
         <w:t>lớn</w:t>
-      </w:r>
-    </w:p>
-    <w:p>
-      <w:pPr>
-        <w:tabs>
-          <w:tab w:val="left" w:pos="1879"/>
-        </w:tabs>
-        <w:jc w:val="center"/>
-        <w:rPr>
-          <w:rFonts w:ascii="Times New Roman" w:hAnsi="Times New Roman"/>
-          <w:i/>
-          <w:iCs/>
-          <w:sz w:val="28"/>
-          <w:szCs w:val="28"/>
-          <w:u w:val="single"/>
-        </w:rPr>
-      </w:pPr>
-      <w:r>
-        <w:rPr>
-          <w:rFonts w:ascii="Times New Roman" w:hAnsi="Times New Roman"/>
-          <w:i/>
-          <w:iCs/>
-          <w:sz w:val="28"/>
-          <w:szCs w:val="28"/>
-          <w:u w:val="single"/>
-        </w:rPr>
-        <w:t>Mọi kết quả của máy đưa ra được so sánh với kết quả từ bác sĩ của bệnh viện</w:t>
-      </w:r>
-      <w:r>
-        <w:rPr>
-          <w:rFonts w:ascii="Times New Roman" w:hAnsi="Times New Roman"/>
-          <w:i/>
-          <w:iCs/>
-          <w:sz w:val="28"/>
-          <w:szCs w:val="28"/>
-          <w:u w:val="single"/>
-        </w:rPr>
-        <w:t xml:space="preserve"> nếu khớp thì là đúng còn, và ngược lại</w:t>
-      </w:r>
-      <w:r>
-        <w:rPr>
-          <w:rFonts w:ascii="Times New Roman" w:hAnsi="Times New Roman"/>
-          <w:i/>
-          <w:iCs/>
-          <w:sz w:val="28"/>
-          <w:szCs w:val="28"/>
-          <w:u w:val="single"/>
-        </w:rPr>
-        <w:t>.</w:t>
       </w:r>
     </w:p>
     <w:p>
@@ -4228,6 +4229,7 @@
           <w:sz w:val="28"/>
           <w:szCs w:val="28"/>
         </w:rPr>
+        <w:lastRenderedPageBreak/>
         <w:tab/>
       </w:r>
       <w:r>
@@ -5413,7 +5415,23 @@
           <w:sz w:val="28"/>
           <w:szCs w:val="28"/>
         </w:rPr>
-        <w:t xml:space="preserve"> thì cho ra kết quả chính xác hơi rất nhiều. (hình bên phải là của TensorFlow, bên trái là của openCV)</w:t>
+        <w:t xml:space="preserve"> thì cho ra kết quả chính xác h</w:t>
+      </w:r>
+      <w:r>
+        <w:rPr>
+          <w:rFonts w:ascii="Times New Roman" w:hAnsi="Times New Roman"/>
+          <w:sz w:val="28"/>
+          <w:szCs w:val="28"/>
+        </w:rPr>
+        <w:t>ơn</w:t>
+      </w:r>
+      <w:r>
+        <w:rPr>
+          <w:rFonts w:ascii="Times New Roman" w:hAnsi="Times New Roman"/>
+          <w:sz w:val="28"/>
+          <w:szCs w:val="28"/>
+        </w:rPr>
+        <w:t xml:space="preserve"> rất nhiều. (hình bên phải là của TensorFlow, bên trái là của openCV)</w:t>
       </w:r>
     </w:p>
     <w:p>
@@ -6177,7 +6195,7 @@
           <v:shape id="_x0000_i1028" type="#_x0000_t75" style="width:468pt;height:183.45pt" o:ole="">
             <v:imagedata r:id="rId30" o:title=""/>
           </v:shape>
-          <o:OLEObject Type="Embed" ProgID="Word.Document.8" ShapeID="_x0000_i1028" DrawAspect="Content" ObjectID="_1731172979" r:id="rId31">
+          <o:OLEObject Type="Embed" ProgID="Word.Document.8" ShapeID="_x0000_i1028" DrawAspect="Content" ObjectID="_1731175771" r:id="rId31">
             <o:FieldCodes>\s</o:FieldCodes>
           </o:OLEObject>
         </w:object>
@@ -6533,6 +6551,7 @@
       <w:r>
         <w:rPr>
           <w:rFonts w:ascii="Times New Roman" w:hAnsi="Times New Roman"/>
+          <w:noProof/>
           <w:sz w:val="28"/>
           <w:szCs w:val="28"/>
         </w:rPr>
@@ -6655,6 +6674,7 @@
           <w:rFonts w:ascii="Times New Roman" w:hAnsi="Times New Roman"/>
           <w:b/>
           <w:bCs/>
+          <w:noProof/>
           <w:color w:val="000000" w:themeColor="text1"/>
         </w:rPr>
         <w:drawing>

</xml_diff>